<commit_message>
Comenzamos con properties 4.28.00
</commit_message>
<xml_diff>
--- a/HTML CSS Notes.docx
+++ b/HTML CSS Notes.docx
@@ -8763,40 +8763,28 @@
         <w:rPr>
           <w:sz w:val="32"/>
           <w:szCs w:val="32"/>
-          <w:lang w:val="en-US"/>
-        </w:rPr>
-      </w:pPr>
-      <w:r>
-        <w:rPr>
-          <w:sz w:val="32"/>
-          <w:szCs w:val="32"/>
-          <w:lang w:val="en-US"/>
-        </w:rPr>
-        <w:t xml:space="preserve">                                </w:t>
-      </w:r>
-      <w:r>
-        <w:rPr>
-          <w:sz w:val="32"/>
-          <w:szCs w:val="32"/>
-          <w:lang w:val="en-US"/>
-        </w:rPr>
-        <w:t>}</w:t>
-      </w:r>
-    </w:p>
-    <w:p>
-      <w:pPr>
-        <w:rPr>
-          <w:sz w:val="32"/>
-          <w:szCs w:val="32"/>
-          <w:lang w:val="en-US"/>
-        </w:rPr>
-      </w:pPr>
-      <w:r>
-        <w:rPr>
-          <w:b/>
-          <w:sz w:val="32"/>
-          <w:szCs w:val="32"/>
-          <w:lang w:val="en-US"/>
+        </w:rPr>
+      </w:pPr>
+      <w:r>
+        <w:rPr>
+          <w:sz w:val="32"/>
+          <w:szCs w:val="32"/>
+        </w:rPr>
+        <w:t xml:space="preserve">                                }</w:t>
+      </w:r>
+    </w:p>
+    <w:p>
+      <w:pPr>
+        <w:rPr>
+          <w:sz w:val="32"/>
+          <w:szCs w:val="32"/>
+        </w:rPr>
+      </w:pPr>
+      <w:r>
+        <w:rPr>
+          <w:b/>
+          <w:sz w:val="32"/>
+          <w:szCs w:val="32"/>
         </w:rPr>
         <w:t xml:space="preserve">H1 </w:t>
       </w:r>
@@ -8813,7 +8801,6 @@
           <w:b/>
           <w:sz w:val="32"/>
           <w:szCs w:val="32"/>
-          <w:lang w:val="en-US"/>
         </w:rPr>
         <w:t xml:space="preserve"> </w:t>
       </w:r>
@@ -8821,7 +8808,6 @@
         <w:rPr>
           <w:sz w:val="32"/>
           <w:szCs w:val="32"/>
-          <w:lang w:val="en-US"/>
         </w:rPr>
         <w:t>Selector</w:t>
       </w:r>
@@ -9183,6 +9169,7 @@
           <w:sz w:val="32"/>
           <w:szCs w:val="32"/>
           <w:u w:val="single"/>
+          <w:lang w:val="en-US"/>
         </w:rPr>
       </w:pPr>
       <w:r>
@@ -9190,26 +9177,9 @@
           <w:sz w:val="32"/>
           <w:szCs w:val="32"/>
           <w:u w:val="single"/>
-        </w:rPr>
-        <w:t xml:space="preserve">Selector </w:t>
-      </w:r>
-      <w:proofErr w:type="spellStart"/>
-      <w:r>
-        <w:rPr>
-          <w:sz w:val="32"/>
-          <w:szCs w:val="32"/>
-          <w:u w:val="single"/>
-        </w:rPr>
-        <w:t>Grouping</w:t>
-      </w:r>
-      <w:proofErr w:type="spellEnd"/>
-      <w:r>
-        <w:rPr>
-          <w:sz w:val="32"/>
-          <w:szCs w:val="32"/>
-          <w:u w:val="single"/>
-        </w:rPr>
-        <w:t xml:space="preserve">: </w:t>
+          <w:lang w:val="en-US"/>
+        </w:rPr>
+        <w:t xml:space="preserve">Selector Grouping: </w:t>
       </w:r>
     </w:p>
     <w:p>
@@ -9821,24 +9791,153 @@
     <w:p>
       <w:pPr>
         <w:rPr>
-          <w:sz w:val="32"/>
-          <w:szCs w:val="32"/>
-          <w:lang w:val="en-US"/>
-        </w:rPr>
-      </w:pPr>
-      <w:r>
-        <w:rPr>
-          <w:sz w:val="32"/>
-          <w:szCs w:val="32"/>
-          <w:lang w:val="en-US"/>
-        </w:rPr>
-        <w:t xml:space="preserve">4.08.30 </w:t>
-      </w:r>
-      <w:r>
-        <w:rPr>
-          <w:sz w:val="32"/>
-          <w:szCs w:val="32"/>
-          <w:lang w:val="en-US"/>
+          <w:b/>
+          <w:sz w:val="32"/>
+          <w:szCs w:val="32"/>
+          <w:u w:val="single"/>
+          <w:lang w:val="en-US"/>
+        </w:rPr>
+      </w:pPr>
+      <w:proofErr w:type="spellStart"/>
+      <w:r>
+        <w:rPr>
+          <w:b/>
+          <w:sz w:val="32"/>
+          <w:szCs w:val="32"/>
+          <w:u w:val="single"/>
+          <w:lang w:val="en-US"/>
+        </w:rPr>
+        <w:t>Div</w:t>
+      </w:r>
+      <w:proofErr w:type="spellEnd"/>
+      <w:r>
+        <w:rPr>
+          <w:b/>
+          <w:sz w:val="32"/>
+          <w:szCs w:val="32"/>
+          <w:u w:val="single"/>
+          <w:lang w:val="en-US"/>
+        </w:rPr>
+        <w:t xml:space="preserve"> and Span elements &lt;div&gt; &lt;span&gt;:</w:t>
+      </w:r>
+    </w:p>
+    <w:p>
+      <w:pPr>
+        <w:rPr>
+          <w:sz w:val="32"/>
+          <w:szCs w:val="32"/>
+        </w:rPr>
+      </w:pPr>
+      <w:r>
+        <w:rPr>
+          <w:sz w:val="32"/>
+          <w:szCs w:val="32"/>
+        </w:rPr>
+        <w:t xml:space="preserve">Cuando trabajamos con mucho contenido nos conviene usar </w:t>
+      </w:r>
+      <w:proofErr w:type="spellStart"/>
+      <w:r>
+        <w:rPr>
+          <w:sz w:val="32"/>
+          <w:szCs w:val="32"/>
+        </w:rPr>
+        <w:t>Div</w:t>
+      </w:r>
+      <w:proofErr w:type="spellEnd"/>
+      <w:r>
+        <w:rPr>
+          <w:sz w:val="32"/>
+          <w:szCs w:val="32"/>
+        </w:rPr>
+        <w:t xml:space="preserve"> y </w:t>
+      </w:r>
+      <w:proofErr w:type="spellStart"/>
+      <w:r>
+        <w:rPr>
+          <w:sz w:val="32"/>
+          <w:szCs w:val="32"/>
+        </w:rPr>
+        <w:t>Span</w:t>
+      </w:r>
+      <w:proofErr w:type="spellEnd"/>
+      <w:r>
+        <w:rPr>
+          <w:sz w:val="32"/>
+          <w:szCs w:val="32"/>
+        </w:rPr>
+        <w:t xml:space="preserve">. Se usarán para agrupar a la hora de dar </w:t>
+      </w:r>
+      <w:proofErr w:type="spellStart"/>
+      <w:r>
+        <w:rPr>
+          <w:sz w:val="32"/>
+          <w:szCs w:val="32"/>
+        </w:rPr>
+        <w:t>style</w:t>
+      </w:r>
+      <w:proofErr w:type="spellEnd"/>
+      <w:r>
+        <w:rPr>
+          <w:sz w:val="32"/>
+          <w:szCs w:val="32"/>
+        </w:rPr>
+        <w:t>.</w:t>
+      </w:r>
+    </w:p>
+    <w:p>
+      <w:pPr>
+        <w:rPr>
+          <w:sz w:val="32"/>
+          <w:szCs w:val="32"/>
+        </w:rPr>
+      </w:pPr>
+    </w:p>
+    <w:p>
+      <w:pPr>
+        <w:rPr>
+          <w:sz w:val="32"/>
+          <w:szCs w:val="32"/>
+        </w:rPr>
+      </w:pPr>
+      <w:r>
+        <w:rPr>
+          <w:sz w:val="32"/>
+          <w:szCs w:val="32"/>
+        </w:rPr>
+        <w:t xml:space="preserve">&lt;div&gt;  </w:t>
+      </w:r>
+      <w:r>
+        <w:rPr>
+          <w:sz w:val="32"/>
+          <w:szCs w:val="32"/>
+        </w:rPr>
+        <w:tab/>
+      </w:r>
+      <w:r>
+        <w:rPr>
+          <w:sz w:val="32"/>
+          <w:szCs w:val="32"/>
+        </w:rPr>
+        <w:tab/>
+      </w:r>
+      <w:r>
+        <w:rPr>
+          <w:sz w:val="32"/>
+          <w:szCs w:val="32"/>
+        </w:rPr>
+        <w:tab/>
+      </w:r>
+      <w:r>
+        <w:rPr>
+          <w:sz w:val="32"/>
+          <w:szCs w:val="32"/>
+        </w:rPr>
+        <w:tab/>
+      </w:r>
+      <w:r>
+        <w:rPr>
+          <w:sz w:val="32"/>
+          <w:szCs w:val="32"/>
         </w:rPr>
         <w:sym w:font="Wingdings" w:char="F0E0"/>
       </w:r>
@@ -9846,7 +9945,6 @@
         <w:rPr>
           <w:sz w:val="32"/>
           <w:szCs w:val="32"/>
-          <w:lang w:val="en-US"/>
         </w:rPr>
         <w:t xml:space="preserve"> </w:t>
       </w:r>
@@ -9855,55 +9953,2393 @@
         <w:rPr>
           <w:sz w:val="32"/>
           <w:szCs w:val="32"/>
-          <w:lang w:val="en-US"/>
-        </w:rPr>
-        <w:t>Vamos</w:t>
-      </w:r>
-      <w:proofErr w:type="spellEnd"/>
-      <w:r>
-        <w:rPr>
-          <w:sz w:val="32"/>
-          <w:szCs w:val="32"/>
-          <w:lang w:val="en-US"/>
-        </w:rPr>
-        <w:t xml:space="preserve"> pro aca.</w:t>
-      </w:r>
+        </w:rPr>
+        <w:t>Tag</w:t>
+      </w:r>
+      <w:proofErr w:type="spellEnd"/>
+      <w:r>
+        <w:rPr>
+          <w:sz w:val="32"/>
+          <w:szCs w:val="32"/>
+        </w:rPr>
+        <w:t xml:space="preserve"> de DIV, agrupamos h3 y p </w:t>
+      </w:r>
+    </w:p>
+    <w:p>
+      <w:pPr>
+        <w:rPr>
+          <w:sz w:val="32"/>
+          <w:szCs w:val="32"/>
+        </w:rPr>
+      </w:pPr>
+      <w:r>
+        <w:rPr>
+          <w:sz w:val="32"/>
+          <w:szCs w:val="32"/>
+        </w:rPr>
+        <w:tab/>
+        <w:t>&lt;h3&gt;</w:t>
+      </w:r>
+      <w:r>
+        <w:rPr>
+          <w:sz w:val="32"/>
+          <w:szCs w:val="32"/>
+        </w:rPr>
+        <w:tab/>
+      </w:r>
+      <w:r>
+        <w:rPr>
+          <w:sz w:val="32"/>
+          <w:szCs w:val="32"/>
+        </w:rPr>
+        <w:tab/>
+      </w:r>
+      <w:r>
+        <w:rPr>
+          <w:sz w:val="32"/>
+          <w:szCs w:val="32"/>
+        </w:rPr>
+        <w:tab/>
+      </w:r>
+      <w:r>
+        <w:rPr>
+          <w:sz w:val="32"/>
+          <w:szCs w:val="32"/>
+        </w:rPr>
+        <w:tab/>
+        <w:t xml:space="preserve">      </w:t>
+      </w:r>
+      <w:r>
+        <w:rPr>
+          <w:sz w:val="32"/>
+          <w:szCs w:val="32"/>
+        </w:rPr>
+        <w:t>dentro.</w:t>
+      </w:r>
+    </w:p>
+    <w:p>
+      <w:pPr>
+        <w:rPr>
+          <w:sz w:val="32"/>
+          <w:szCs w:val="32"/>
+        </w:rPr>
+      </w:pPr>
+      <w:r>
+        <w:rPr>
+          <w:sz w:val="32"/>
+          <w:szCs w:val="32"/>
+        </w:rPr>
+        <w:tab/>
+        <w:t>&lt;p&gt;</w:t>
+      </w:r>
+    </w:p>
+    <w:p>
+      <w:pPr>
+        <w:rPr>
+          <w:sz w:val="32"/>
+          <w:szCs w:val="32"/>
+        </w:rPr>
+      </w:pPr>
+      <w:r>
+        <w:rPr>
+          <w:sz w:val="32"/>
+          <w:szCs w:val="32"/>
+        </w:rPr>
+        <w:t>&lt;/div&gt;</w:t>
+      </w:r>
+    </w:p>
+    <w:p>
+      <w:pPr>
+        <w:rPr>
+          <w:sz w:val="32"/>
+          <w:szCs w:val="32"/>
+        </w:rPr>
+      </w:pPr>
+    </w:p>
+    <w:p>
+      <w:pPr>
+        <w:rPr>
+          <w:sz w:val="32"/>
+          <w:szCs w:val="32"/>
+        </w:rPr>
+      </w:pPr>
+      <w:r>
+        <w:rPr>
+          <w:sz w:val="32"/>
+          <w:szCs w:val="32"/>
+        </w:rPr>
+        <w:t>&lt;</w:t>
+      </w:r>
+      <w:r>
+        <w:rPr>
+          <w:sz w:val="32"/>
+          <w:szCs w:val="32"/>
+        </w:rPr>
+        <w:t>h3&gt;</w:t>
+      </w:r>
+      <w:r>
+        <w:rPr>
+          <w:sz w:val="32"/>
+          <w:szCs w:val="32"/>
+        </w:rPr>
+        <w:tab/>
+      </w:r>
+      <w:r>
+        <w:rPr>
+          <w:sz w:val="32"/>
+          <w:szCs w:val="32"/>
+        </w:rPr>
+        <w:tab/>
+      </w:r>
+      <w:r>
+        <w:rPr>
+          <w:sz w:val="32"/>
+          <w:szCs w:val="32"/>
+        </w:rPr>
+        <w:tab/>
+      </w:r>
+      <w:r>
+        <w:rPr>
+          <w:sz w:val="32"/>
+          <w:szCs w:val="32"/>
+        </w:rPr>
+        <w:tab/>
+      </w:r>
+    </w:p>
+    <w:p>
+      <w:pPr>
+        <w:rPr>
+          <w:sz w:val="32"/>
+          <w:szCs w:val="32"/>
+        </w:rPr>
+      </w:pPr>
+      <w:r>
+        <w:rPr>
+          <w:sz w:val="32"/>
+          <w:szCs w:val="32"/>
+        </w:rPr>
+        <w:t>&lt;p&gt;</w:t>
+      </w:r>
+      <w:r>
+        <w:rPr>
+          <w:b/>
+          <w:sz w:val="32"/>
+          <w:szCs w:val="32"/>
+        </w:rPr>
+        <w:t xml:space="preserve"> blablablá</w:t>
+      </w:r>
+      <w:r>
+        <w:rPr>
+          <w:sz w:val="32"/>
+          <w:szCs w:val="32"/>
+        </w:rPr>
+        <w:t xml:space="preserve"> &lt;</w:t>
+      </w:r>
+      <w:proofErr w:type="spellStart"/>
+      <w:r>
+        <w:rPr>
+          <w:sz w:val="32"/>
+          <w:szCs w:val="32"/>
+        </w:rPr>
+        <w:t>span</w:t>
+      </w:r>
+      <w:proofErr w:type="spellEnd"/>
+      <w:r>
+        <w:rPr>
+          <w:sz w:val="32"/>
+          <w:szCs w:val="32"/>
+        </w:rPr>
+        <w:t>&gt;</w:t>
+      </w:r>
+      <w:r>
+        <w:rPr>
+          <w:b/>
+          <w:sz w:val="32"/>
+          <w:szCs w:val="32"/>
+        </w:rPr>
+        <w:t>blablablá</w:t>
+      </w:r>
+      <w:r>
+        <w:rPr>
+          <w:sz w:val="32"/>
+          <w:szCs w:val="32"/>
+        </w:rPr>
+        <w:t>&lt;/</w:t>
+      </w:r>
+      <w:proofErr w:type="spellStart"/>
+      <w:r>
+        <w:rPr>
+          <w:sz w:val="32"/>
+          <w:szCs w:val="32"/>
+        </w:rPr>
+        <w:t>span</w:t>
+      </w:r>
+      <w:proofErr w:type="spellEnd"/>
+      <w:r>
+        <w:rPr>
+          <w:sz w:val="32"/>
+          <w:szCs w:val="32"/>
+        </w:rPr>
+        <w:t>&gt;</w:t>
+      </w:r>
+    </w:p>
+    <w:p>
+      <w:pPr>
+        <w:rPr>
+          <w:sz w:val="32"/>
+          <w:szCs w:val="32"/>
+        </w:rPr>
+      </w:pPr>
+    </w:p>
+    <w:p>
+      <w:pPr>
+        <w:rPr>
+          <w:sz w:val="32"/>
+          <w:szCs w:val="32"/>
+          <w:u w:val="single"/>
+        </w:rPr>
+      </w:pPr>
+      <w:r>
+        <w:rPr>
+          <w:sz w:val="32"/>
+          <w:szCs w:val="32"/>
+          <w:u w:val="single"/>
+        </w:rPr>
+        <w:t xml:space="preserve">Style: </w:t>
+      </w:r>
+    </w:p>
+    <w:p>
+      <w:pPr>
+        <w:rPr>
+          <w:sz w:val="32"/>
+          <w:szCs w:val="32"/>
+          <w:lang w:val="en-US"/>
+        </w:rPr>
+      </w:pPr>
+      <w:proofErr w:type="gramStart"/>
+      <w:r>
+        <w:rPr>
+          <w:sz w:val="32"/>
+          <w:szCs w:val="32"/>
+          <w:lang w:val="en-US"/>
+        </w:rPr>
+        <w:t>div</w:t>
+      </w:r>
+      <w:proofErr w:type="gramEnd"/>
+      <w:r>
+        <w:rPr>
+          <w:sz w:val="32"/>
+          <w:szCs w:val="32"/>
+          <w:lang w:val="en-US"/>
+        </w:rPr>
+        <w:t xml:space="preserve"> {color; </w:t>
+      </w:r>
+      <w:proofErr w:type="spellStart"/>
+      <w:r>
+        <w:rPr>
+          <w:sz w:val="32"/>
+          <w:szCs w:val="32"/>
+          <w:lang w:val="en-US"/>
+        </w:rPr>
+        <w:t>bgcolor</w:t>
+      </w:r>
+      <w:proofErr w:type="spellEnd"/>
+      <w:r>
+        <w:rPr>
+          <w:sz w:val="32"/>
+          <w:szCs w:val="32"/>
+          <w:lang w:val="en-US"/>
+        </w:rPr>
+        <w:t xml:space="preserve">} </w:t>
+      </w:r>
+      <w:r>
+        <w:rPr>
+          <w:sz w:val="32"/>
+          <w:szCs w:val="32"/>
+        </w:rPr>
+        <w:sym w:font="Wingdings" w:char="F0E0"/>
+      </w:r>
+      <w:r>
+        <w:rPr>
+          <w:sz w:val="32"/>
+          <w:szCs w:val="32"/>
+          <w:lang w:val="en-US"/>
+        </w:rPr>
+        <w:t xml:space="preserve"> Everything inside the div will be changed.</w:t>
+      </w:r>
+    </w:p>
+    <w:p>
+      <w:pPr>
+        <w:rPr>
+          <w:sz w:val="32"/>
+          <w:szCs w:val="32"/>
+          <w:lang w:val="en-US"/>
+        </w:rPr>
+      </w:pPr>
+      <w:r>
+        <w:rPr>
+          <w:sz w:val="32"/>
+          <w:szCs w:val="32"/>
+          <w:lang w:val="en-US"/>
+        </w:rPr>
+        <w:t xml:space="preserve">Span {text-transform} </w:t>
+      </w:r>
+      <w:r>
+        <w:rPr>
+          <w:sz w:val="32"/>
+          <w:szCs w:val="32"/>
+          <w:lang w:val="en-US"/>
+        </w:rPr>
+        <w:sym w:font="Wingdings" w:char="F0E0"/>
+      </w:r>
+      <w:r>
+        <w:rPr>
+          <w:sz w:val="32"/>
+          <w:szCs w:val="32"/>
+          <w:lang w:val="en-US"/>
+        </w:rPr>
+        <w:t xml:space="preserve"> </w:t>
+      </w:r>
+      <w:proofErr w:type="gramStart"/>
+      <w:r>
+        <w:rPr>
+          <w:sz w:val="32"/>
+          <w:szCs w:val="32"/>
+          <w:lang w:val="en-US"/>
+        </w:rPr>
+        <w:t>Everything</w:t>
+      </w:r>
+      <w:proofErr w:type="gramEnd"/>
+      <w:r>
+        <w:rPr>
+          <w:sz w:val="32"/>
+          <w:szCs w:val="32"/>
+          <w:lang w:val="en-US"/>
+        </w:rPr>
+        <w:t xml:space="preserve"> within span will change.</w:t>
+      </w:r>
+    </w:p>
+    <w:p>
+      <w:pPr>
+        <w:rPr>
+          <w:sz w:val="32"/>
+          <w:szCs w:val="32"/>
+          <w:lang w:val="en-US"/>
+        </w:rPr>
+      </w:pPr>
+    </w:p>
+    <w:p>
+      <w:pPr>
+        <w:rPr>
+          <w:sz w:val="32"/>
+          <w:szCs w:val="32"/>
+        </w:rPr>
+      </w:pPr>
+    </w:p>
+    <w:p>
+      <w:pPr>
+        <w:rPr>
+          <w:sz w:val="32"/>
+          <w:szCs w:val="32"/>
+        </w:rPr>
+      </w:pPr>
+      <w:r>
+        <w:rPr>
+          <w:sz w:val="32"/>
+          <w:szCs w:val="32"/>
+        </w:rPr>
+        <w:lastRenderedPageBreak/>
+        <w:t xml:space="preserve">Podemos mezclar DIV o SPAN con CLASS </w:t>
+      </w:r>
+      <w:proofErr w:type="spellStart"/>
+      <w:r>
+        <w:rPr>
+          <w:sz w:val="32"/>
+          <w:szCs w:val="32"/>
+        </w:rPr>
+        <w:t>tambien</w:t>
+      </w:r>
+      <w:proofErr w:type="spellEnd"/>
+      <w:r>
+        <w:rPr>
+          <w:sz w:val="32"/>
+          <w:szCs w:val="32"/>
+        </w:rPr>
+        <w:t>:</w:t>
+      </w:r>
+    </w:p>
+    <w:p>
+      <w:pPr>
+        <w:rPr>
+          <w:sz w:val="32"/>
+          <w:szCs w:val="32"/>
+        </w:rPr>
+      </w:pPr>
+      <w:r>
+        <w:rPr>
+          <w:sz w:val="32"/>
+          <w:szCs w:val="32"/>
+        </w:rPr>
+        <w:t xml:space="preserve">&lt;div </w:t>
+      </w:r>
+      <w:proofErr w:type="spellStart"/>
+      <w:r>
+        <w:rPr>
+          <w:sz w:val="32"/>
+          <w:szCs w:val="32"/>
+        </w:rPr>
+        <w:t>class</w:t>
+      </w:r>
+      <w:proofErr w:type="spellEnd"/>
+      <w:r>
+        <w:rPr>
+          <w:sz w:val="32"/>
+          <w:szCs w:val="32"/>
+        </w:rPr>
+        <w:t xml:space="preserve">=”red”&gt; </w:t>
+      </w:r>
+      <w:r>
+        <w:rPr>
+          <w:sz w:val="32"/>
+          <w:szCs w:val="32"/>
+        </w:rPr>
+        <w:sym w:font="Wingdings" w:char="F0E0"/>
+      </w:r>
+      <w:r>
+        <w:rPr>
+          <w:sz w:val="32"/>
+          <w:szCs w:val="32"/>
+        </w:rPr>
+        <w:t xml:space="preserve"> Entonces se estiliza como </w:t>
+      </w:r>
+      <w:r>
+        <w:rPr>
+          <w:b/>
+          <w:sz w:val="32"/>
+          <w:szCs w:val="32"/>
+        </w:rPr>
+        <w:t>.red</w:t>
+      </w:r>
+    </w:p>
+    <w:p>
+      <w:pPr>
+        <w:rPr>
+          <w:b/>
+          <w:sz w:val="32"/>
+          <w:szCs w:val="32"/>
+        </w:rPr>
+      </w:pPr>
+      <w:r>
+        <w:rPr>
+          <w:sz w:val="32"/>
+          <w:szCs w:val="32"/>
+        </w:rPr>
+        <w:t>&lt;</w:t>
+      </w:r>
+      <w:proofErr w:type="spellStart"/>
+      <w:r>
+        <w:rPr>
+          <w:sz w:val="32"/>
+          <w:szCs w:val="32"/>
+        </w:rPr>
+        <w:t>span</w:t>
+      </w:r>
+      <w:proofErr w:type="spellEnd"/>
+      <w:r>
+        <w:rPr>
+          <w:sz w:val="32"/>
+          <w:szCs w:val="32"/>
+        </w:rPr>
+        <w:t xml:space="preserve"> </w:t>
+      </w:r>
+      <w:proofErr w:type="spellStart"/>
+      <w:r>
+        <w:rPr>
+          <w:sz w:val="32"/>
+          <w:szCs w:val="32"/>
+        </w:rPr>
+        <w:t>class</w:t>
+      </w:r>
+      <w:proofErr w:type="spellEnd"/>
+      <w:r>
+        <w:rPr>
+          <w:sz w:val="32"/>
+          <w:szCs w:val="32"/>
+        </w:rPr>
+        <w:t xml:space="preserve">=”red”&gt; </w:t>
+      </w:r>
+      <w:r>
+        <w:rPr>
+          <w:sz w:val="32"/>
+          <w:szCs w:val="32"/>
+        </w:rPr>
+        <w:sym w:font="Wingdings" w:char="F0E0"/>
+      </w:r>
+      <w:r>
+        <w:rPr>
+          <w:sz w:val="32"/>
+          <w:szCs w:val="32"/>
+        </w:rPr>
+        <w:t xml:space="preserve"> Se le aplica la </w:t>
+      </w:r>
+      <w:r>
+        <w:rPr>
+          <w:b/>
+          <w:sz w:val="32"/>
+          <w:szCs w:val="32"/>
+        </w:rPr>
+        <w:t>.red</w:t>
+      </w:r>
+    </w:p>
+    <w:p>
+      <w:pPr>
+        <w:rPr>
+          <w:b/>
+          <w:sz w:val="32"/>
+          <w:szCs w:val="32"/>
+        </w:rPr>
+      </w:pPr>
+    </w:p>
+    <w:p>
+      <w:pPr>
+        <w:rPr>
+          <w:b/>
+          <w:sz w:val="32"/>
+          <w:szCs w:val="32"/>
+        </w:rPr>
+      </w:pPr>
+    </w:p>
+    <w:p>
+      <w:pPr>
+        <w:pStyle w:val="Prrafodelista"/>
+        <w:numPr>
+          <w:ilvl w:val="0"/>
+          <w:numId w:val="16"/>
+        </w:numPr>
+        <w:rPr>
+          <w:sz w:val="32"/>
+          <w:szCs w:val="32"/>
+          <w:lang w:val="en-US"/>
+        </w:rPr>
+      </w:pPr>
+      <w:r>
+        <w:rPr>
+          <w:sz w:val="32"/>
+          <w:szCs w:val="32"/>
+          <w:lang w:val="en-US"/>
+        </w:rPr>
+        <w:t>DIV is for starting a new line. “Block level element”</w:t>
+      </w:r>
+    </w:p>
+    <w:p>
+      <w:pPr>
+        <w:pStyle w:val="Prrafodelista"/>
+        <w:numPr>
+          <w:ilvl w:val="0"/>
+          <w:numId w:val="16"/>
+        </w:numPr>
+        <w:rPr>
+          <w:sz w:val="32"/>
+          <w:szCs w:val="32"/>
+          <w:lang w:val="en-US"/>
+        </w:rPr>
+      </w:pPr>
+      <w:r>
+        <w:rPr>
+          <w:sz w:val="32"/>
+          <w:szCs w:val="32"/>
+          <w:lang w:val="en-US"/>
+        </w:rPr>
+        <w:t>SPAN inline style. “Inline element”</w:t>
+      </w:r>
+      <w:r>
+        <w:rPr>
+          <w:sz w:val="32"/>
+          <w:szCs w:val="32"/>
+          <w:lang w:val="en-US"/>
+        </w:rPr>
+        <w:t xml:space="preserve"> </w:t>
+      </w:r>
+      <w:r>
+        <w:rPr>
+          <w:sz w:val="32"/>
+          <w:szCs w:val="32"/>
+          <w:lang w:val="en-US"/>
+        </w:rPr>
+        <w:sym w:font="Wingdings" w:char="F0E0"/>
+      </w:r>
+      <w:r>
+        <w:rPr>
+          <w:sz w:val="32"/>
+          <w:szCs w:val="32"/>
+          <w:lang w:val="en-US"/>
+        </w:rPr>
+        <w:t xml:space="preserve"> To style something within a text already, so we </w:t>
+      </w:r>
+      <w:proofErr w:type="gramStart"/>
+      <w:r>
+        <w:rPr>
+          <w:sz w:val="32"/>
+          <w:szCs w:val="32"/>
+          <w:lang w:val="en-US"/>
+        </w:rPr>
+        <w:t>don’t</w:t>
+      </w:r>
+      <w:proofErr w:type="gramEnd"/>
+      <w:r>
+        <w:rPr>
+          <w:sz w:val="32"/>
+          <w:szCs w:val="32"/>
+          <w:lang w:val="en-US"/>
+        </w:rPr>
+        <w:t xml:space="preserve"> want to create a new line.</w:t>
+      </w:r>
+    </w:p>
+    <w:p>
+      <w:pPr>
+        <w:rPr>
+          <w:sz w:val="32"/>
+          <w:szCs w:val="32"/>
+          <w:lang w:val="en-US"/>
+        </w:rPr>
+      </w:pPr>
+    </w:p>
+    <w:p>
+      <w:pPr>
+        <w:rPr>
+          <w:b/>
+          <w:sz w:val="32"/>
+          <w:szCs w:val="32"/>
+          <w:u w:val="single"/>
+          <w:lang w:val="en-US"/>
+        </w:rPr>
+      </w:pPr>
+      <w:r>
+        <w:rPr>
+          <w:b/>
+          <w:sz w:val="32"/>
+          <w:szCs w:val="32"/>
+          <w:u w:val="single"/>
+          <w:lang w:val="en-US"/>
+        </w:rPr>
+        <w:t>Inheritance:</w:t>
+      </w:r>
+    </w:p>
+    <w:p>
+      <w:pPr>
+        <w:rPr>
+          <w:sz w:val="32"/>
+          <w:szCs w:val="32"/>
+          <w:lang w:val="en-US"/>
+        </w:rPr>
+      </w:pPr>
+      <w:r>
+        <w:rPr>
+          <w:sz w:val="32"/>
+          <w:szCs w:val="32"/>
+          <w:lang w:val="en-US"/>
+        </w:rPr>
+        <w:t xml:space="preserve">Whatever style we apply to a Parent element in HTML, children element are going to </w:t>
+      </w:r>
+      <w:r>
+        <w:rPr>
+          <w:sz w:val="32"/>
+          <w:szCs w:val="32"/>
+          <w:lang w:val="en-US"/>
+        </w:rPr>
+        <w:t>inherit</w:t>
+      </w:r>
+      <w:r>
+        <w:rPr>
+          <w:sz w:val="32"/>
+          <w:szCs w:val="32"/>
+          <w:lang w:val="en-US"/>
+        </w:rPr>
+        <w:t>. Unless we specifically style the children element.</w:t>
+      </w:r>
+    </w:p>
+    <w:p>
+      <w:pPr>
+        <w:pStyle w:val="Prrafodelista"/>
+        <w:numPr>
+          <w:ilvl w:val="0"/>
+          <w:numId w:val="18"/>
+        </w:numPr>
+        <w:rPr>
+          <w:sz w:val="32"/>
+          <w:szCs w:val="32"/>
+          <w:lang w:val="en-US"/>
+        </w:rPr>
+      </w:pPr>
+      <w:r>
+        <w:rPr>
+          <w:sz w:val="32"/>
+          <w:szCs w:val="32"/>
+          <w:lang w:val="en-US"/>
+        </w:rPr>
+        <w:t>&lt;body&gt;</w:t>
+      </w:r>
+      <w:r>
+        <w:rPr>
+          <w:sz w:val="32"/>
+          <w:szCs w:val="32"/>
+          <w:lang w:val="en-US"/>
+        </w:rPr>
+        <w:t>&lt;p&gt;</w:t>
+      </w:r>
+      <w:r>
+        <w:rPr>
+          <w:sz w:val="32"/>
+          <w:szCs w:val="32"/>
+          <w:lang w:val="en-US"/>
+        </w:rPr>
+        <w:t xml:space="preserve"> </w:t>
+      </w:r>
+      <w:proofErr w:type="spellStart"/>
+      <w:r>
+        <w:rPr>
+          <w:b/>
+          <w:sz w:val="32"/>
+          <w:szCs w:val="32"/>
+          <w:lang w:val="en-US"/>
+        </w:rPr>
+        <w:t>blablá</w:t>
+      </w:r>
+      <w:proofErr w:type="spellEnd"/>
+      <w:r>
+        <w:rPr>
+          <w:b/>
+          <w:sz w:val="32"/>
+          <w:szCs w:val="32"/>
+          <w:lang w:val="en-US"/>
+        </w:rPr>
+        <w:t xml:space="preserve"> </w:t>
+      </w:r>
+      <w:r>
+        <w:rPr>
+          <w:sz w:val="32"/>
+          <w:szCs w:val="32"/>
+          <w:lang w:val="en-US"/>
+        </w:rPr>
+        <w:t>&lt;/p&gt;</w:t>
+      </w:r>
+      <w:r>
+        <w:rPr>
+          <w:sz w:val="32"/>
+          <w:szCs w:val="32"/>
+          <w:lang w:val="en-US"/>
+        </w:rPr>
+        <w:t>&lt;p&gt;</w:t>
+      </w:r>
+      <w:r>
+        <w:rPr>
+          <w:sz w:val="32"/>
+          <w:szCs w:val="32"/>
+          <w:lang w:val="en-US"/>
+        </w:rPr>
+        <w:t xml:space="preserve"> </w:t>
+      </w:r>
+      <w:proofErr w:type="spellStart"/>
+      <w:r>
+        <w:rPr>
+          <w:b/>
+          <w:sz w:val="32"/>
+          <w:szCs w:val="32"/>
+          <w:lang w:val="en-US"/>
+        </w:rPr>
+        <w:t>blabla</w:t>
+      </w:r>
+      <w:proofErr w:type="spellEnd"/>
+      <w:r>
+        <w:rPr>
+          <w:sz w:val="32"/>
+          <w:szCs w:val="32"/>
+          <w:lang w:val="en-US"/>
+        </w:rPr>
+        <w:t xml:space="preserve"> &lt;/p&gt;</w:t>
+      </w:r>
+      <w:r>
+        <w:rPr>
+          <w:sz w:val="32"/>
+          <w:szCs w:val="32"/>
+          <w:lang w:val="en-US"/>
+        </w:rPr>
+        <w:t>&lt;/body&gt;</w:t>
+      </w:r>
+    </w:p>
+    <w:p>
+      <w:pPr>
+        <w:rPr>
+          <w:sz w:val="32"/>
+          <w:szCs w:val="32"/>
+          <w:lang w:val="en-US"/>
+        </w:rPr>
+      </w:pPr>
+      <w:r>
+        <w:rPr>
+          <w:sz w:val="32"/>
+          <w:szCs w:val="32"/>
+          <w:lang w:val="en-US"/>
+        </w:rPr>
+        <w:t>**</w:t>
+      </w:r>
+      <w:r>
+        <w:rPr>
+          <w:sz w:val="32"/>
+          <w:szCs w:val="32"/>
+          <w:lang w:val="en-US"/>
+        </w:rPr>
+        <w:t xml:space="preserve"> </w:t>
+      </w:r>
+      <w:proofErr w:type="gramStart"/>
+      <w:r>
+        <w:rPr>
+          <w:sz w:val="32"/>
+          <w:szCs w:val="32"/>
+          <w:lang w:val="en-US"/>
+        </w:rPr>
+        <w:t>body</w:t>
+      </w:r>
+      <w:proofErr w:type="gramEnd"/>
+      <w:r>
+        <w:rPr>
+          <w:sz w:val="32"/>
+          <w:szCs w:val="32"/>
+          <w:lang w:val="en-US"/>
+        </w:rPr>
+        <w:t xml:space="preserve"> {color: red} </w:t>
+      </w:r>
+      <w:r>
+        <w:rPr>
+          <w:sz w:val="32"/>
+          <w:szCs w:val="32"/>
+          <w:lang w:val="en-US"/>
+        </w:rPr>
+        <w:sym w:font="Wingdings" w:char="F0E0"/>
+      </w:r>
+      <w:r>
+        <w:rPr>
+          <w:sz w:val="32"/>
+          <w:szCs w:val="32"/>
+          <w:lang w:val="en-US"/>
+        </w:rPr>
+        <w:t>Color will be applied to both P</w:t>
+      </w:r>
+    </w:p>
+    <w:p>
+      <w:pPr>
+        <w:rPr>
+          <w:sz w:val="32"/>
+          <w:szCs w:val="32"/>
+          <w:lang w:val="en-US"/>
+        </w:rPr>
+      </w:pPr>
+    </w:p>
+    <w:p>
+      <w:pPr>
+        <w:pStyle w:val="Prrafodelista"/>
+        <w:numPr>
+          <w:ilvl w:val="0"/>
+          <w:numId w:val="18"/>
+        </w:numPr>
+        <w:rPr>
+          <w:sz w:val="32"/>
+          <w:szCs w:val="32"/>
+          <w:lang w:val="en-US"/>
+        </w:rPr>
+      </w:pPr>
+      <w:r>
+        <w:rPr>
+          <w:sz w:val="32"/>
+          <w:szCs w:val="32"/>
+          <w:lang w:val="en-US"/>
+        </w:rPr>
+        <w:t>&lt;body&gt;</w:t>
+      </w:r>
+      <w:r>
+        <w:rPr>
+          <w:sz w:val="32"/>
+          <w:szCs w:val="32"/>
+          <w:lang w:val="en-US"/>
+        </w:rPr>
+        <w:t>&lt;div&gt;</w:t>
+      </w:r>
+      <w:r>
+        <w:rPr>
+          <w:sz w:val="32"/>
+          <w:szCs w:val="32"/>
+          <w:lang w:val="en-US"/>
+        </w:rPr>
+        <w:t xml:space="preserve">&lt;p&gt; </w:t>
+      </w:r>
+      <w:proofErr w:type="spellStart"/>
+      <w:r>
+        <w:rPr>
+          <w:b/>
+          <w:sz w:val="32"/>
+          <w:szCs w:val="32"/>
+          <w:lang w:val="en-US"/>
+        </w:rPr>
+        <w:t>blablá</w:t>
+      </w:r>
+      <w:proofErr w:type="spellEnd"/>
+      <w:r>
+        <w:rPr>
+          <w:b/>
+          <w:sz w:val="32"/>
+          <w:szCs w:val="32"/>
+          <w:lang w:val="en-US"/>
+        </w:rPr>
+        <w:t xml:space="preserve"> </w:t>
+      </w:r>
+      <w:r>
+        <w:rPr>
+          <w:sz w:val="32"/>
+          <w:szCs w:val="32"/>
+          <w:lang w:val="en-US"/>
+        </w:rPr>
+        <w:t xml:space="preserve">&lt;/p&gt;&lt;p&gt; </w:t>
+      </w:r>
+      <w:proofErr w:type="spellStart"/>
+      <w:r>
+        <w:rPr>
+          <w:b/>
+          <w:sz w:val="32"/>
+          <w:szCs w:val="32"/>
+          <w:lang w:val="en-US"/>
+        </w:rPr>
+        <w:t>blabla</w:t>
+      </w:r>
+      <w:proofErr w:type="spellEnd"/>
+      <w:r>
+        <w:rPr>
+          <w:sz w:val="32"/>
+          <w:szCs w:val="32"/>
+          <w:lang w:val="en-US"/>
+        </w:rPr>
+        <w:t xml:space="preserve"> &lt;/p&gt;</w:t>
+      </w:r>
+      <w:r>
+        <w:rPr>
+          <w:sz w:val="32"/>
+          <w:szCs w:val="32"/>
+          <w:lang w:val="en-US"/>
+        </w:rPr>
+        <w:t>&lt;/div&gt;</w:t>
+      </w:r>
+      <w:r>
+        <w:rPr>
+          <w:sz w:val="32"/>
+          <w:szCs w:val="32"/>
+          <w:lang w:val="en-US"/>
+        </w:rPr>
+        <w:t>&lt;/body&gt;</w:t>
+      </w:r>
+    </w:p>
+    <w:p>
+      <w:pPr>
+        <w:rPr>
+          <w:sz w:val="32"/>
+          <w:szCs w:val="32"/>
+          <w:lang w:val="en-US"/>
+        </w:rPr>
+      </w:pPr>
+      <w:r>
+        <w:rPr>
+          <w:sz w:val="32"/>
+          <w:szCs w:val="32"/>
+          <w:lang w:val="en-US"/>
+        </w:rPr>
+        <w:t>** Body</w:t>
+      </w:r>
+      <w:r>
+        <w:rPr>
+          <w:sz w:val="32"/>
+          <w:szCs w:val="32"/>
+          <w:lang w:val="en-US"/>
+        </w:rPr>
+        <w:t xml:space="preserve"> {color: red</w:t>
+      </w:r>
+      <w:proofErr w:type="gramStart"/>
+      <w:r>
+        <w:rPr>
+          <w:sz w:val="32"/>
+          <w:szCs w:val="32"/>
+          <w:lang w:val="en-US"/>
+        </w:rPr>
+        <w:t xml:space="preserve">}  </w:t>
+      </w:r>
+      <w:r>
+        <w:rPr>
+          <w:sz w:val="32"/>
+          <w:szCs w:val="32"/>
+          <w:lang w:val="en-US"/>
+        </w:rPr>
+        <w:t>div</w:t>
+      </w:r>
+      <w:proofErr w:type="gramEnd"/>
+      <w:r>
+        <w:rPr>
+          <w:sz w:val="32"/>
+          <w:szCs w:val="32"/>
+          <w:lang w:val="en-US"/>
+        </w:rPr>
+        <w:t xml:space="preserve"> {color: blue} </w:t>
+      </w:r>
+      <w:r>
+        <w:rPr>
+          <w:sz w:val="32"/>
+          <w:szCs w:val="32"/>
+          <w:lang w:val="en-US"/>
+        </w:rPr>
+        <w:sym w:font="Wingdings" w:char="F0E0"/>
+      </w:r>
+      <w:r>
+        <w:rPr>
+          <w:sz w:val="32"/>
+          <w:szCs w:val="32"/>
+          <w:lang w:val="en-US"/>
+        </w:rPr>
+        <w:t>They will turn blue, since DIV is a child element and it was specifically styled to blue.</w:t>
+      </w:r>
+    </w:p>
+    <w:p>
+      <w:pPr>
+        <w:rPr>
+          <w:sz w:val="32"/>
+          <w:szCs w:val="32"/>
+          <w:lang w:val="en-US"/>
+        </w:rPr>
+      </w:pPr>
+    </w:p>
+    <w:p>
+      <w:pPr>
+        <w:pStyle w:val="Prrafodelista"/>
+        <w:numPr>
+          <w:ilvl w:val="0"/>
+          <w:numId w:val="18"/>
+        </w:numPr>
+        <w:rPr>
+          <w:sz w:val="32"/>
+          <w:szCs w:val="32"/>
+          <w:lang w:val="en-US"/>
+        </w:rPr>
+      </w:pPr>
+      <w:r>
+        <w:rPr>
+          <w:sz w:val="32"/>
+          <w:szCs w:val="32"/>
+          <w:lang w:val="en-US"/>
+        </w:rPr>
+        <w:t>&lt;body&gt;&lt;div&gt;</w:t>
+      </w:r>
+      <w:r>
+        <w:rPr>
+          <w:sz w:val="32"/>
+          <w:szCs w:val="32"/>
+          <w:lang w:val="en-US"/>
+        </w:rPr>
+        <w:t>&lt;h2&gt;</w:t>
+      </w:r>
+      <w:r>
+        <w:rPr>
+          <w:b/>
+          <w:sz w:val="32"/>
+          <w:szCs w:val="32"/>
+          <w:lang w:val="en-US"/>
+        </w:rPr>
+        <w:t>Hello</w:t>
+      </w:r>
+      <w:r>
+        <w:rPr>
+          <w:sz w:val="32"/>
+          <w:szCs w:val="32"/>
+          <w:lang w:val="en-US"/>
+        </w:rPr>
+        <w:t>&lt;/h2&gt;</w:t>
+      </w:r>
+      <w:r>
+        <w:rPr>
+          <w:sz w:val="32"/>
+          <w:szCs w:val="32"/>
+          <w:lang w:val="en-US"/>
+        </w:rPr>
+        <w:t xml:space="preserve">&lt;p&gt; </w:t>
+      </w:r>
+      <w:proofErr w:type="spellStart"/>
+      <w:r>
+        <w:rPr>
+          <w:b/>
+          <w:sz w:val="32"/>
+          <w:szCs w:val="32"/>
+          <w:lang w:val="en-US"/>
+        </w:rPr>
+        <w:t>blablá</w:t>
+      </w:r>
+      <w:proofErr w:type="spellEnd"/>
+      <w:r>
+        <w:rPr>
+          <w:b/>
+          <w:sz w:val="32"/>
+          <w:szCs w:val="32"/>
+          <w:lang w:val="en-US"/>
+        </w:rPr>
+        <w:t xml:space="preserve"> </w:t>
+      </w:r>
+      <w:r>
+        <w:rPr>
+          <w:sz w:val="32"/>
+          <w:szCs w:val="32"/>
+          <w:lang w:val="en-US"/>
+        </w:rPr>
+        <w:t xml:space="preserve">&lt;/p&gt;&lt;p&gt; </w:t>
+      </w:r>
+      <w:proofErr w:type="spellStart"/>
+      <w:r>
+        <w:rPr>
+          <w:b/>
+          <w:sz w:val="32"/>
+          <w:szCs w:val="32"/>
+          <w:lang w:val="en-US"/>
+        </w:rPr>
+        <w:t>blabla</w:t>
+      </w:r>
+      <w:proofErr w:type="spellEnd"/>
+      <w:r>
+        <w:rPr>
+          <w:sz w:val="32"/>
+          <w:szCs w:val="32"/>
+          <w:lang w:val="en-US"/>
+        </w:rPr>
+        <w:t xml:space="preserve"> &lt;/p&gt;&lt;/div&gt;&lt;/body&gt;</w:t>
+      </w:r>
+    </w:p>
+    <w:p>
+      <w:pPr>
+        <w:rPr>
+          <w:sz w:val="32"/>
+          <w:szCs w:val="32"/>
+          <w:lang w:val="en-US"/>
+        </w:rPr>
+      </w:pPr>
+      <w:r>
+        <w:rPr>
+          <w:sz w:val="32"/>
+          <w:szCs w:val="32"/>
+          <w:lang w:val="en-US"/>
+        </w:rPr>
+        <w:t>**</w:t>
+      </w:r>
+      <w:r>
+        <w:rPr>
+          <w:sz w:val="32"/>
+          <w:szCs w:val="32"/>
+          <w:lang w:val="en-US"/>
+        </w:rPr>
+        <w:t xml:space="preserve"> </w:t>
+      </w:r>
+      <w:r>
+        <w:rPr>
+          <w:sz w:val="32"/>
+          <w:szCs w:val="32"/>
+          <w:lang w:val="en-US"/>
+        </w:rPr>
+        <w:t>Body</w:t>
+      </w:r>
+      <w:r>
+        <w:rPr>
+          <w:sz w:val="32"/>
+          <w:szCs w:val="32"/>
+          <w:lang w:val="en-US"/>
+        </w:rPr>
+        <w:t xml:space="preserve"> {color: red</w:t>
+      </w:r>
+      <w:proofErr w:type="gramStart"/>
+      <w:r>
+        <w:rPr>
+          <w:sz w:val="32"/>
+          <w:szCs w:val="32"/>
+          <w:lang w:val="en-US"/>
+        </w:rPr>
+        <w:t>}  div</w:t>
+      </w:r>
+      <w:proofErr w:type="gramEnd"/>
+      <w:r>
+        <w:rPr>
+          <w:sz w:val="32"/>
+          <w:szCs w:val="32"/>
+          <w:lang w:val="en-US"/>
+        </w:rPr>
+        <w:t xml:space="preserve"> {color: blue}</w:t>
+      </w:r>
+      <w:r>
+        <w:rPr>
+          <w:sz w:val="32"/>
+          <w:szCs w:val="32"/>
+          <w:lang w:val="en-US"/>
+        </w:rPr>
+        <w:t xml:space="preserve"> h2 {</w:t>
+      </w:r>
+      <w:proofErr w:type="spellStart"/>
+      <w:r>
+        <w:rPr>
+          <w:sz w:val="32"/>
+          <w:szCs w:val="32"/>
+          <w:lang w:val="en-US"/>
+        </w:rPr>
+        <w:t>color:green</w:t>
+      </w:r>
+      <w:proofErr w:type="spellEnd"/>
+      <w:r>
+        <w:rPr>
+          <w:sz w:val="32"/>
+          <w:szCs w:val="32"/>
+          <w:lang w:val="en-US"/>
+        </w:rPr>
+        <w:t xml:space="preserve">} </w:t>
+      </w:r>
+      <w:r>
+        <w:rPr>
+          <w:sz w:val="32"/>
+          <w:szCs w:val="32"/>
+          <w:lang w:val="en-US"/>
+        </w:rPr>
+        <w:sym w:font="Wingdings" w:char="F0E0"/>
+      </w:r>
+      <w:r>
+        <w:rPr>
+          <w:sz w:val="32"/>
+          <w:szCs w:val="32"/>
+          <w:lang w:val="en-US"/>
+        </w:rPr>
+        <w:t xml:space="preserve"> h2 will be green the rest will be blue. H2= child.</w:t>
+      </w:r>
+    </w:p>
+    <w:p>
+      <w:pPr>
+        <w:rPr>
+          <w:sz w:val="32"/>
+          <w:szCs w:val="32"/>
+          <w:lang w:val="en-US"/>
+        </w:rPr>
+      </w:pPr>
+    </w:p>
+    <w:p>
+      <w:pPr>
+        <w:rPr>
+          <w:sz w:val="32"/>
+          <w:szCs w:val="32"/>
+          <w:lang w:val="en-US"/>
+        </w:rPr>
+      </w:pPr>
+      <w:r>
+        <w:rPr>
+          <w:sz w:val="32"/>
+          <w:szCs w:val="32"/>
+          <w:lang w:val="en-US"/>
+        </w:rPr>
+        <w:lastRenderedPageBreak/>
+        <w:t>** Body</w:t>
+      </w:r>
+      <w:r>
+        <w:rPr>
+          <w:sz w:val="32"/>
+          <w:szCs w:val="32"/>
+          <w:lang w:val="en-US"/>
+        </w:rPr>
+        <w:t xml:space="preserve"> {</w:t>
+      </w:r>
+      <w:r>
+        <w:rPr>
+          <w:sz w:val="32"/>
+          <w:szCs w:val="32"/>
+          <w:lang w:val="en-US"/>
+        </w:rPr>
+        <w:t>font-family; line-height</w:t>
+      </w:r>
+      <w:proofErr w:type="gramStart"/>
+      <w:r>
+        <w:rPr>
+          <w:sz w:val="32"/>
+          <w:szCs w:val="32"/>
+          <w:lang w:val="en-US"/>
+        </w:rPr>
+        <w:t>}  div</w:t>
+      </w:r>
+      <w:proofErr w:type="gramEnd"/>
+      <w:r>
+        <w:rPr>
+          <w:sz w:val="32"/>
+          <w:szCs w:val="32"/>
+          <w:lang w:val="en-US"/>
+        </w:rPr>
+        <w:t xml:space="preserve"> {color: blue} h2</w:t>
+      </w:r>
+      <w:r>
+        <w:rPr>
+          <w:sz w:val="32"/>
+          <w:szCs w:val="32"/>
+          <w:lang w:val="en-US"/>
+        </w:rPr>
+        <w:t xml:space="preserve"> </w:t>
+      </w:r>
+      <w:r>
+        <w:rPr>
+          <w:sz w:val="32"/>
+          <w:szCs w:val="32"/>
+          <w:lang w:val="en-US"/>
+        </w:rPr>
+        <w:t>{</w:t>
+      </w:r>
+      <w:proofErr w:type="spellStart"/>
+      <w:r>
+        <w:rPr>
+          <w:sz w:val="32"/>
+          <w:szCs w:val="32"/>
+          <w:lang w:val="en-US"/>
+        </w:rPr>
+        <w:t>color:green</w:t>
+      </w:r>
+      <w:proofErr w:type="spellEnd"/>
+      <w:r>
+        <w:rPr>
+          <w:sz w:val="32"/>
+          <w:szCs w:val="32"/>
+          <w:lang w:val="en-US"/>
+        </w:rPr>
+        <w:t>}</w:t>
+      </w:r>
+      <w:r>
+        <w:rPr>
+          <w:sz w:val="32"/>
+          <w:szCs w:val="32"/>
+          <w:lang w:val="en-US"/>
+        </w:rPr>
+        <w:t xml:space="preserve"> </w:t>
+      </w:r>
+      <w:r>
+        <w:rPr>
+          <w:sz w:val="32"/>
+          <w:szCs w:val="32"/>
+          <w:lang w:val="en-US"/>
+        </w:rPr>
+        <w:sym w:font="Wingdings" w:char="F0E0"/>
+      </w:r>
+      <w:r>
+        <w:rPr>
+          <w:sz w:val="32"/>
+          <w:szCs w:val="32"/>
+          <w:lang w:val="en-US"/>
+        </w:rPr>
+        <w:t xml:space="preserve"> They will change FONT and LINE, but NOT colors, because font and line hasn’t been overwritten yet.</w:t>
+      </w:r>
+    </w:p>
+    <w:p>
+      <w:pPr>
+        <w:rPr>
+          <w:sz w:val="32"/>
+          <w:szCs w:val="32"/>
+          <w:lang w:val="en-US"/>
+        </w:rPr>
+      </w:pPr>
+    </w:p>
+    <w:p>
+      <w:pPr>
+        <w:pStyle w:val="Prrafodelista"/>
+        <w:numPr>
+          <w:ilvl w:val="0"/>
+          <w:numId w:val="18"/>
+        </w:numPr>
+        <w:rPr>
+          <w:sz w:val="32"/>
+          <w:szCs w:val="32"/>
+        </w:rPr>
+      </w:pPr>
+      <w:r>
+        <w:rPr>
+          <w:sz w:val="32"/>
+          <w:szCs w:val="32"/>
+        </w:rPr>
+        <w:t xml:space="preserve">Todo será </w:t>
+      </w:r>
+      <w:proofErr w:type="spellStart"/>
+      <w:r>
+        <w:rPr>
+          <w:sz w:val="32"/>
+          <w:szCs w:val="32"/>
+        </w:rPr>
+        <w:t>inherited</w:t>
+      </w:r>
+      <w:proofErr w:type="spellEnd"/>
+      <w:r>
+        <w:rPr>
+          <w:sz w:val="32"/>
+          <w:szCs w:val="32"/>
+        </w:rPr>
+        <w:t xml:space="preserve"> hasta que se modifique el valor especifico.</w:t>
+      </w:r>
+      <w:r>
+        <w:rPr>
+          <w:sz w:val="32"/>
+          <w:szCs w:val="32"/>
+        </w:rPr>
+        <w:t xml:space="preserve"> NO TODO: </w:t>
+      </w:r>
+      <w:proofErr w:type="spellStart"/>
+      <w:r>
+        <w:rPr>
+          <w:sz w:val="32"/>
+          <w:szCs w:val="32"/>
+        </w:rPr>
+        <w:t>border</w:t>
+      </w:r>
+      <w:proofErr w:type="spellEnd"/>
+      <w:r>
+        <w:rPr>
+          <w:sz w:val="32"/>
+          <w:szCs w:val="32"/>
+        </w:rPr>
+        <w:t xml:space="preserve"> por ejemplo no.</w:t>
+      </w:r>
+    </w:p>
+    <w:p>
+      <w:pPr>
+        <w:rPr>
+          <w:sz w:val="32"/>
+          <w:szCs w:val="32"/>
+        </w:rPr>
+      </w:pPr>
+    </w:p>
+    <w:p>
+      <w:pPr>
+        <w:rPr>
+          <w:b/>
+          <w:sz w:val="32"/>
+          <w:szCs w:val="32"/>
+          <w:u w:val="single"/>
+          <w:lang w:val="en-US"/>
+        </w:rPr>
+      </w:pPr>
+      <w:r>
+        <w:rPr>
+          <w:b/>
+          <w:sz w:val="32"/>
+          <w:szCs w:val="32"/>
+          <w:u w:val="single"/>
+          <w:lang w:val="en-US"/>
+        </w:rPr>
+        <w:t>Last Rule and Specificity</w:t>
+      </w:r>
+      <w:r>
+        <w:rPr>
+          <w:b/>
+          <w:sz w:val="32"/>
+          <w:szCs w:val="32"/>
+          <w:u w:val="single"/>
+          <w:lang w:val="en-US"/>
+        </w:rPr>
+        <w:t xml:space="preserve"> – Universal Selector</w:t>
+      </w:r>
+      <w:r>
+        <w:rPr>
+          <w:b/>
+          <w:sz w:val="32"/>
+          <w:szCs w:val="32"/>
+          <w:u w:val="single"/>
+          <w:lang w:val="en-US"/>
+        </w:rPr>
+        <w:t xml:space="preserve"> </w:t>
+      </w:r>
+      <w:proofErr w:type="gramStart"/>
+      <w:r>
+        <w:rPr>
+          <w:b/>
+          <w:sz w:val="32"/>
+          <w:szCs w:val="32"/>
+          <w:u w:val="single"/>
+          <w:lang w:val="en-US"/>
+        </w:rPr>
+        <w:t xml:space="preserve">* </w:t>
+      </w:r>
+      <w:r>
+        <w:rPr>
+          <w:b/>
+          <w:sz w:val="32"/>
+          <w:szCs w:val="32"/>
+          <w:u w:val="single"/>
+          <w:lang w:val="en-US"/>
+        </w:rPr>
+        <w:t>:</w:t>
+      </w:r>
+      <w:proofErr w:type="gramEnd"/>
+    </w:p>
+    <w:p>
+      <w:pPr>
+        <w:rPr>
+          <w:sz w:val="32"/>
+          <w:szCs w:val="32"/>
+        </w:rPr>
+      </w:pPr>
+      <w:r>
+        <w:rPr>
+          <w:sz w:val="32"/>
+          <w:szCs w:val="32"/>
+        </w:rPr>
+        <w:t xml:space="preserve">Pequeñas reglas de la lógica </w:t>
+      </w:r>
+      <w:proofErr w:type="spellStart"/>
+      <w:r>
+        <w:rPr>
+          <w:sz w:val="32"/>
+          <w:szCs w:val="32"/>
+        </w:rPr>
+        <w:t>detras</w:t>
+      </w:r>
+      <w:proofErr w:type="spellEnd"/>
+      <w:r>
+        <w:rPr>
+          <w:sz w:val="32"/>
+          <w:szCs w:val="32"/>
+        </w:rPr>
+        <w:t xml:space="preserve"> de </w:t>
+      </w:r>
+      <w:r>
+        <w:rPr>
+          <w:sz w:val="32"/>
+          <w:szCs w:val="32"/>
+        </w:rPr>
+        <w:t xml:space="preserve">CSS </w:t>
+      </w:r>
+      <w:proofErr w:type="spellStart"/>
+      <w:r>
+        <w:rPr>
+          <w:sz w:val="32"/>
+          <w:szCs w:val="32"/>
+        </w:rPr>
+        <w:t>styling</w:t>
+      </w:r>
+      <w:proofErr w:type="spellEnd"/>
+    </w:p>
+    <w:p>
+      <w:pPr>
+        <w:rPr>
+          <w:b/>
+          <w:sz w:val="32"/>
+          <w:szCs w:val="32"/>
+          <w:u w:val="single"/>
+        </w:rPr>
+      </w:pPr>
+    </w:p>
+    <w:p>
+      <w:pPr>
+        <w:rPr>
+          <w:b/>
+          <w:sz w:val="32"/>
+          <w:szCs w:val="32"/>
+        </w:rPr>
+      </w:pPr>
+      <w:proofErr w:type="spellStart"/>
+      <w:r>
+        <w:rPr>
+          <w:sz w:val="32"/>
+          <w:szCs w:val="32"/>
+        </w:rPr>
+        <w:t>Last</w:t>
+      </w:r>
+      <w:proofErr w:type="spellEnd"/>
+      <w:r>
+        <w:rPr>
+          <w:sz w:val="32"/>
+          <w:szCs w:val="32"/>
+        </w:rPr>
+        <w:t xml:space="preserve"> Rule </w:t>
+      </w:r>
+      <w:r>
+        <w:rPr>
+          <w:sz w:val="32"/>
+          <w:szCs w:val="32"/>
+        </w:rPr>
+        <w:sym w:font="Wingdings" w:char="F0E0"/>
+      </w:r>
+      <w:r>
+        <w:rPr>
+          <w:sz w:val="32"/>
+          <w:szCs w:val="32"/>
+        </w:rPr>
+        <w:t xml:space="preserve"> Si usamos </w:t>
+      </w:r>
+      <w:r>
+        <w:rPr>
+          <w:b/>
+          <w:sz w:val="32"/>
+          <w:szCs w:val="32"/>
+        </w:rPr>
+        <w:t>p {color</w:t>
+      </w:r>
+      <w:r>
+        <w:rPr>
+          <w:b/>
+          <w:sz w:val="32"/>
+          <w:szCs w:val="32"/>
+        </w:rPr>
+        <w:t>:</w:t>
+      </w:r>
+      <w:r>
+        <w:rPr>
+          <w:b/>
+          <w:sz w:val="32"/>
+          <w:szCs w:val="32"/>
+        </w:rPr>
+        <w:t xml:space="preserve"> red}</w:t>
+      </w:r>
+      <w:r>
+        <w:rPr>
+          <w:sz w:val="32"/>
+          <w:szCs w:val="32"/>
+        </w:rPr>
+        <w:t xml:space="preserve"> y luego </w:t>
+      </w:r>
+      <w:r>
+        <w:rPr>
+          <w:b/>
+          <w:sz w:val="32"/>
+          <w:szCs w:val="32"/>
+        </w:rPr>
+        <w:t>p {color</w:t>
+      </w:r>
+      <w:r>
+        <w:rPr>
+          <w:b/>
+          <w:sz w:val="32"/>
+          <w:szCs w:val="32"/>
+        </w:rPr>
+        <w:t>:</w:t>
+      </w:r>
+      <w:r>
+        <w:rPr>
+          <w:b/>
+          <w:sz w:val="32"/>
+          <w:szCs w:val="32"/>
+        </w:rPr>
+        <w:t xml:space="preserve"> blue}</w:t>
+      </w:r>
+      <w:r>
+        <w:rPr>
+          <w:b/>
+          <w:sz w:val="32"/>
+          <w:szCs w:val="32"/>
+        </w:rPr>
+        <w:t xml:space="preserve">. </w:t>
+      </w:r>
+    </w:p>
+    <w:p>
+      <w:pPr>
+        <w:ind w:left="1416"/>
+        <w:rPr>
+          <w:sz w:val="32"/>
+          <w:szCs w:val="32"/>
+        </w:rPr>
+      </w:pPr>
+      <w:r>
+        <w:rPr>
+          <w:sz w:val="32"/>
+          <w:szCs w:val="32"/>
+        </w:rPr>
+        <w:t xml:space="preserve">     ¡Se   aplica a la última! Ganará la </w:t>
+      </w:r>
+      <w:r>
+        <w:rPr>
+          <w:b/>
+          <w:sz w:val="32"/>
+          <w:szCs w:val="32"/>
+        </w:rPr>
+        <w:t>BLUE</w:t>
+      </w:r>
+    </w:p>
+    <w:p>
+      <w:pPr>
+        <w:rPr>
+          <w:sz w:val="32"/>
+          <w:szCs w:val="32"/>
+          <w:lang w:val="en-US"/>
+        </w:rPr>
+      </w:pPr>
+      <w:r>
+        <w:rPr>
+          <w:sz w:val="32"/>
+          <w:szCs w:val="32"/>
+          <w:lang w:val="en-US"/>
+        </w:rPr>
+        <w:t xml:space="preserve">Specificity </w:t>
+      </w:r>
+      <w:r>
+        <w:rPr>
+          <w:sz w:val="32"/>
+          <w:szCs w:val="32"/>
+        </w:rPr>
+        <w:sym w:font="Wingdings" w:char="F0E0"/>
+      </w:r>
+      <w:r>
+        <w:rPr>
+          <w:sz w:val="32"/>
+          <w:szCs w:val="32"/>
+          <w:lang w:val="en-US"/>
+        </w:rPr>
+        <w:t xml:space="preserve"> &lt;p class= “red”</w:t>
+      </w:r>
+      <w:r>
+        <w:rPr>
+          <w:sz w:val="32"/>
+          <w:szCs w:val="32"/>
+          <w:lang w:val="en-US"/>
+        </w:rPr>
+        <w:t>&gt; // .red {color: red} p {color: blue}</w:t>
+      </w:r>
+    </w:p>
+    <w:p>
+      <w:pPr>
+        <w:ind w:left="708" w:firstLine="1062"/>
+        <w:rPr>
+          <w:sz w:val="32"/>
+          <w:szCs w:val="32"/>
+        </w:rPr>
+      </w:pPr>
+      <w:r>
+        <w:rPr>
+          <w:sz w:val="32"/>
+          <w:szCs w:val="32"/>
+        </w:rPr>
+        <w:t>¡Se aplica la más específica!</w:t>
+      </w:r>
+      <w:r>
+        <w:rPr>
+          <w:sz w:val="32"/>
+          <w:szCs w:val="32"/>
+        </w:rPr>
+        <w:t xml:space="preserve"> Ganará la </w:t>
+      </w:r>
+      <w:r>
+        <w:rPr>
+          <w:b/>
+          <w:sz w:val="32"/>
+          <w:szCs w:val="32"/>
+        </w:rPr>
+        <w:t>CLASS</w:t>
+      </w:r>
+    </w:p>
+    <w:p>
+      <w:pPr>
+        <w:rPr>
+          <w:sz w:val="32"/>
+          <w:szCs w:val="32"/>
+        </w:rPr>
+      </w:pPr>
+      <w:r>
+        <w:rPr>
+          <w:sz w:val="32"/>
+          <w:szCs w:val="32"/>
+        </w:rPr>
+        <w:t xml:space="preserve">Universal Selector </w:t>
+      </w:r>
+      <w:r>
+        <w:rPr>
+          <w:sz w:val="32"/>
+          <w:szCs w:val="32"/>
+        </w:rPr>
+        <w:sym w:font="Wingdings" w:char="F0E0"/>
+      </w:r>
+      <w:r>
+        <w:rPr>
+          <w:sz w:val="32"/>
+          <w:szCs w:val="32"/>
+        </w:rPr>
+        <w:t xml:space="preserve"> </w:t>
+      </w:r>
+      <w:r>
+        <w:rPr>
+          <w:b/>
+          <w:sz w:val="32"/>
+          <w:szCs w:val="32"/>
+        </w:rPr>
+        <w:t>*</w:t>
+      </w:r>
+      <w:r>
+        <w:rPr>
+          <w:sz w:val="32"/>
+          <w:szCs w:val="32"/>
+        </w:rPr>
+        <w:t xml:space="preserve"> {color: blue} p {color: red}</w:t>
+      </w:r>
+    </w:p>
+    <w:p>
+      <w:pPr>
+        <w:rPr>
+          <w:b/>
+          <w:sz w:val="32"/>
+          <w:szCs w:val="32"/>
+        </w:rPr>
+      </w:pPr>
+      <w:r>
+        <w:rPr>
+          <w:sz w:val="32"/>
+          <w:szCs w:val="32"/>
+        </w:rPr>
+        <w:tab/>
+      </w:r>
+      <w:r>
+        <w:rPr>
+          <w:sz w:val="32"/>
+          <w:szCs w:val="32"/>
+        </w:rPr>
+        <w:tab/>
+        <w:t xml:space="preserve">    ¡La que menos fuerza tiene! Ganará el</w:t>
+      </w:r>
+      <w:r>
+        <w:rPr>
+          <w:b/>
+          <w:sz w:val="32"/>
+          <w:szCs w:val="32"/>
+        </w:rPr>
+        <w:t xml:space="preserve"> P</w:t>
+      </w:r>
+    </w:p>
+    <w:p>
+      <w:pPr>
+        <w:rPr>
+          <w:sz w:val="32"/>
+          <w:szCs w:val="32"/>
+        </w:rPr>
+      </w:pPr>
+      <w:r>
+        <w:rPr>
+          <w:b/>
+          <w:sz w:val="32"/>
+          <w:szCs w:val="32"/>
+        </w:rPr>
+        <w:tab/>
+      </w:r>
+      <w:r>
+        <w:rPr>
+          <w:sz w:val="32"/>
+          <w:szCs w:val="32"/>
+        </w:rPr>
+        <w:t xml:space="preserve"> Se usa cuando queremos resetear el Default del browser.</w:t>
+      </w:r>
+    </w:p>
+    <w:p>
+      <w:pPr>
+        <w:rPr>
+          <w:sz w:val="32"/>
+          <w:szCs w:val="32"/>
+        </w:rPr>
+      </w:pPr>
+    </w:p>
+    <w:p>
+      <w:pPr>
+        <w:rPr>
+          <w:sz w:val="32"/>
+          <w:szCs w:val="32"/>
+        </w:rPr>
+      </w:pPr>
+    </w:p>
+    <w:p>
+      <w:pPr>
+        <w:rPr>
+          <w:sz w:val="32"/>
+          <w:szCs w:val="32"/>
+        </w:rPr>
+      </w:pPr>
+    </w:p>
+    <w:p>
+      <w:pPr>
+        <w:rPr>
+          <w:sz w:val="32"/>
+          <w:szCs w:val="32"/>
+        </w:rPr>
+      </w:pPr>
+    </w:p>
+    <w:p>
+      <w:pPr>
+        <w:rPr>
+          <w:sz w:val="32"/>
+          <w:szCs w:val="32"/>
+        </w:rPr>
+      </w:pPr>
+    </w:p>
+    <w:p>
+      <w:pPr>
+        <w:rPr>
+          <w:sz w:val="32"/>
+          <w:szCs w:val="32"/>
+        </w:rPr>
+      </w:pPr>
+    </w:p>
+    <w:p>
+      <w:pPr>
+        <w:rPr>
+          <w:sz w:val="32"/>
+          <w:szCs w:val="32"/>
+        </w:rPr>
+      </w:pPr>
+    </w:p>
+    <w:p>
+      <w:pPr>
+        <w:rPr>
+          <w:sz w:val="32"/>
+          <w:szCs w:val="32"/>
+        </w:rPr>
+      </w:pPr>
+    </w:p>
+    <w:p>
+      <w:pPr>
+        <w:rPr>
+          <w:b/>
+          <w:sz w:val="32"/>
+          <w:szCs w:val="32"/>
+          <w:u w:val="single"/>
+        </w:rPr>
+      </w:pPr>
+      <w:proofErr w:type="spellStart"/>
+      <w:r>
+        <w:rPr>
+          <w:b/>
+          <w:sz w:val="32"/>
+          <w:szCs w:val="32"/>
+          <w:u w:val="single"/>
+        </w:rPr>
+        <w:lastRenderedPageBreak/>
+        <w:t>Colors</w:t>
+      </w:r>
+      <w:proofErr w:type="spellEnd"/>
+      <w:r>
+        <w:rPr>
+          <w:b/>
+          <w:sz w:val="32"/>
+          <w:szCs w:val="32"/>
+          <w:u w:val="single"/>
+        </w:rPr>
+        <w:t>:</w:t>
+      </w:r>
+    </w:p>
+    <w:p>
+      <w:pPr>
+        <w:rPr>
+          <w:sz w:val="32"/>
+          <w:szCs w:val="32"/>
+        </w:rPr>
+      </w:pPr>
       <w:bookmarkStart w:id="0" w:name="_GoBack"/>
       <w:bookmarkEnd w:id="0"/>
     </w:p>
     <w:p>
       <w:pPr>
         <w:rPr>
-          <w:sz w:val="32"/>
-          <w:szCs w:val="32"/>
-          <w:lang w:val="en-US"/>
-        </w:rPr>
-      </w:pPr>
-    </w:p>
-    <w:p>
-      <w:pPr>
-        <w:rPr>
-          <w:sz w:val="32"/>
-          <w:szCs w:val="32"/>
-          <w:lang w:val="en-US"/>
-        </w:rPr>
-      </w:pPr>
-    </w:p>
-    <w:p>
-      <w:pPr>
-        <w:rPr>
-          <w:sz w:val="32"/>
-          <w:szCs w:val="32"/>
-          <w:lang w:val="en-US"/>
-        </w:rPr>
-      </w:pPr>
-    </w:p>
-    <w:p>
-      <w:pPr>
-        <w:rPr>
-          <w:sz w:val="32"/>
-          <w:szCs w:val="32"/>
-          <w:lang w:val="en-US"/>
+          <w:b/>
+          <w:sz w:val="32"/>
+          <w:szCs w:val="32"/>
+        </w:rPr>
+      </w:pPr>
+    </w:p>
+    <w:p>
+      <w:pPr>
+        <w:ind w:left="360"/>
+        <w:rPr>
+          <w:sz w:val="32"/>
+          <w:szCs w:val="32"/>
+        </w:rPr>
+      </w:pPr>
+    </w:p>
+    <w:p>
+      <w:pPr>
+        <w:ind w:left="360"/>
+        <w:rPr>
+          <w:sz w:val="32"/>
+          <w:szCs w:val="32"/>
+        </w:rPr>
+      </w:pPr>
+    </w:p>
+    <w:p>
+      <w:pPr>
+        <w:rPr>
+          <w:sz w:val="32"/>
+          <w:szCs w:val="32"/>
+        </w:rPr>
+      </w:pPr>
+    </w:p>
+    <w:p>
+      <w:pPr>
+        <w:rPr>
+          <w:sz w:val="32"/>
+          <w:szCs w:val="32"/>
+        </w:rPr>
+      </w:pPr>
+    </w:p>
+    <w:p>
+      <w:pPr>
+        <w:rPr>
+          <w:sz w:val="32"/>
+          <w:szCs w:val="32"/>
+        </w:rPr>
+      </w:pPr>
+    </w:p>
+    <w:p>
+      <w:pPr>
+        <w:rPr>
+          <w:sz w:val="32"/>
+          <w:szCs w:val="32"/>
+        </w:rPr>
+      </w:pPr>
+      <w:r>
+        <w:rPr>
+          <w:sz w:val="32"/>
+          <w:szCs w:val="32"/>
+        </w:rPr>
+        <w:tab/>
+      </w:r>
+    </w:p>
+    <w:p>
+      <w:pPr>
+        <w:rPr>
+          <w:sz w:val="32"/>
+          <w:szCs w:val="32"/>
+        </w:rPr>
+      </w:pPr>
+    </w:p>
+    <w:p>
+      <w:pPr>
+        <w:rPr>
+          <w:sz w:val="32"/>
+          <w:szCs w:val="32"/>
+        </w:rPr>
+      </w:pPr>
+    </w:p>
+    <w:p>
+      <w:pPr>
+        <w:rPr>
+          <w:sz w:val="32"/>
+          <w:szCs w:val="32"/>
+        </w:rPr>
+      </w:pPr>
+    </w:p>
+    <w:p>
+      <w:pPr>
+        <w:rPr>
+          <w:sz w:val="32"/>
+          <w:szCs w:val="32"/>
+        </w:rPr>
+      </w:pPr>
+    </w:p>
+    <w:p>
+      <w:pPr>
+        <w:rPr>
+          <w:sz w:val="32"/>
+          <w:szCs w:val="32"/>
+        </w:rPr>
+      </w:pPr>
+    </w:p>
+    <w:p>
+      <w:pPr>
+        <w:rPr>
+          <w:sz w:val="32"/>
+          <w:szCs w:val="32"/>
+        </w:rPr>
+      </w:pPr>
+    </w:p>
+    <w:p>
+      <w:pPr>
+        <w:rPr>
+          <w:sz w:val="32"/>
+          <w:szCs w:val="32"/>
+        </w:rPr>
+      </w:pPr>
+    </w:p>
+    <w:p>
+      <w:pPr>
+        <w:rPr>
+          <w:sz w:val="32"/>
+          <w:szCs w:val="32"/>
+        </w:rPr>
+      </w:pPr>
+    </w:p>
+    <w:p>
+      <w:pPr>
+        <w:rPr>
+          <w:sz w:val="32"/>
+          <w:szCs w:val="32"/>
+        </w:rPr>
+      </w:pPr>
+    </w:p>
+    <w:p>
+      <w:pPr>
+        <w:rPr>
+          <w:sz w:val="32"/>
+          <w:szCs w:val="32"/>
+        </w:rPr>
+      </w:pPr>
+    </w:p>
+    <w:p>
+      <w:pPr>
+        <w:rPr>
+          <w:sz w:val="32"/>
+          <w:szCs w:val="32"/>
+        </w:rPr>
+      </w:pPr>
+    </w:p>
+    <w:p>
+      <w:pPr>
+        <w:rPr>
+          <w:sz w:val="32"/>
+          <w:szCs w:val="32"/>
+        </w:rPr>
+      </w:pPr>
+    </w:p>
+    <w:p>
+      <w:pPr>
+        <w:rPr>
+          <w:sz w:val="32"/>
+          <w:szCs w:val="32"/>
+        </w:rPr>
+      </w:pPr>
+    </w:p>
+    <w:p>
+      <w:pPr>
+        <w:rPr>
+          <w:sz w:val="32"/>
+          <w:szCs w:val="32"/>
+        </w:rPr>
+      </w:pPr>
+    </w:p>
+    <w:p>
+      <w:pPr>
+        <w:jc w:val="center"/>
+        <w:rPr>
+          <w:b/>
+          <w:sz w:val="48"/>
+          <w:szCs w:val="48"/>
+          <w:u w:val="single"/>
+          <w:lang w:val="en-US"/>
+        </w:rPr>
+      </w:pPr>
+      <w:proofErr w:type="spellStart"/>
+      <w:r>
+        <w:rPr>
+          <w:b/>
+          <w:sz w:val="48"/>
+          <w:szCs w:val="48"/>
+          <w:u w:val="single"/>
+          <w:lang w:val="en-US"/>
+        </w:rPr>
+        <w:t>Datos</w:t>
+      </w:r>
+      <w:proofErr w:type="spellEnd"/>
+      <w:r>
+        <w:rPr>
+          <w:b/>
+          <w:sz w:val="48"/>
+          <w:szCs w:val="48"/>
+          <w:u w:val="single"/>
+          <w:lang w:val="en-US"/>
+        </w:rPr>
+        <w:t xml:space="preserve"> </w:t>
+      </w:r>
+      <w:proofErr w:type="spellStart"/>
+      <w:r>
+        <w:rPr>
+          <w:b/>
+          <w:sz w:val="48"/>
+          <w:szCs w:val="48"/>
+          <w:u w:val="single"/>
+          <w:lang w:val="en-US"/>
+        </w:rPr>
+        <w:t>Curiosos</w:t>
+      </w:r>
+      <w:proofErr w:type="spellEnd"/>
+    </w:p>
+    <w:p>
+      <w:pPr>
+        <w:pStyle w:val="Prrafodelista"/>
+        <w:numPr>
+          <w:ilvl w:val="0"/>
+          <w:numId w:val="16"/>
+        </w:numPr>
+        <w:rPr>
+          <w:sz w:val="32"/>
+          <w:szCs w:val="32"/>
+          <w:lang w:val="en-US"/>
+        </w:rPr>
+      </w:pPr>
+      <w:r>
+        <w:rPr>
+          <w:sz w:val="32"/>
+          <w:szCs w:val="32"/>
+          <w:lang w:val="en-US"/>
+        </w:rPr>
+        <w:lastRenderedPageBreak/>
+        <w:t>DIV is for starting a new line. “Block level element”</w:t>
+      </w:r>
+    </w:p>
+    <w:p>
+      <w:pPr>
+        <w:pStyle w:val="Prrafodelista"/>
+        <w:numPr>
+          <w:ilvl w:val="0"/>
+          <w:numId w:val="16"/>
+        </w:numPr>
+        <w:rPr>
+          <w:sz w:val="32"/>
+          <w:szCs w:val="32"/>
+          <w:lang w:val="en-US"/>
+        </w:rPr>
+      </w:pPr>
+      <w:r>
+        <w:rPr>
+          <w:sz w:val="32"/>
+          <w:szCs w:val="32"/>
+          <w:lang w:val="en-US"/>
+        </w:rPr>
+        <w:t xml:space="preserve">SPAN inline style. “Inline element” </w:t>
+      </w:r>
+      <w:r>
+        <w:rPr>
+          <w:sz w:val="32"/>
+          <w:szCs w:val="32"/>
+          <w:lang w:val="en-US"/>
+        </w:rPr>
+        <w:sym w:font="Wingdings" w:char="F0E0"/>
+      </w:r>
+      <w:r>
+        <w:rPr>
+          <w:sz w:val="32"/>
+          <w:szCs w:val="32"/>
+          <w:lang w:val="en-US"/>
+        </w:rPr>
+        <w:t xml:space="preserve"> To style something within a text already, so we </w:t>
+      </w:r>
+      <w:proofErr w:type="gramStart"/>
+      <w:r>
+        <w:rPr>
+          <w:sz w:val="32"/>
+          <w:szCs w:val="32"/>
+          <w:lang w:val="en-US"/>
+        </w:rPr>
+        <w:t>don’t</w:t>
+      </w:r>
+      <w:proofErr w:type="gramEnd"/>
+      <w:r>
+        <w:rPr>
+          <w:sz w:val="32"/>
+          <w:szCs w:val="32"/>
+          <w:lang w:val="en-US"/>
+        </w:rPr>
+        <w:t xml:space="preserve"> want to create a new line.</w:t>
+      </w:r>
+    </w:p>
+    <w:p>
+      <w:pPr>
+        <w:pStyle w:val="Prrafodelista"/>
+        <w:numPr>
+          <w:ilvl w:val="0"/>
+          <w:numId w:val="16"/>
+        </w:numPr>
+        <w:rPr>
+          <w:sz w:val="32"/>
+          <w:szCs w:val="32"/>
+          <w:lang w:val="en-US"/>
+        </w:rPr>
+      </w:pPr>
+      <w:r>
+        <w:rPr>
+          <w:sz w:val="32"/>
+          <w:szCs w:val="32"/>
+          <w:lang w:val="en-US"/>
+        </w:rPr>
+        <w:t xml:space="preserve">Everything </w:t>
+      </w:r>
+      <w:proofErr w:type="gramStart"/>
+      <w:r>
+        <w:rPr>
+          <w:sz w:val="32"/>
+          <w:szCs w:val="32"/>
+          <w:lang w:val="en-US"/>
+        </w:rPr>
+        <w:t>will be inherited</w:t>
+      </w:r>
+      <w:proofErr w:type="gramEnd"/>
+      <w:r>
+        <w:rPr>
+          <w:sz w:val="32"/>
+          <w:szCs w:val="32"/>
+          <w:lang w:val="en-US"/>
+        </w:rPr>
+        <w:t xml:space="preserve"> unless we change the property’s value specifically. </w:t>
+      </w:r>
+      <w:r>
+        <w:rPr>
+          <w:sz w:val="32"/>
+          <w:szCs w:val="32"/>
+          <w:lang w:val="en-US"/>
+        </w:rPr>
+        <w:t>(font-site: 1.5rem)</w:t>
+      </w:r>
+    </w:p>
+    <w:p>
+      <w:pPr>
+        <w:pStyle w:val="Prrafodelista"/>
+        <w:rPr>
+          <w:sz w:val="32"/>
+          <w:szCs w:val="32"/>
+        </w:rPr>
+      </w:pPr>
+      <w:r>
+        <w:rPr>
+          <w:sz w:val="32"/>
+          <w:szCs w:val="32"/>
+          <w:lang w:val="en-US"/>
+        </w:rPr>
+        <w:sym w:font="Wingdings" w:char="F0E0"/>
+      </w:r>
+      <w:r>
+        <w:rPr>
+          <w:sz w:val="32"/>
+          <w:szCs w:val="32"/>
+        </w:rPr>
+        <w:t xml:space="preserve"> BORDER por ejemplo NO </w:t>
+      </w:r>
+      <w:proofErr w:type="spellStart"/>
+      <w:r>
+        <w:rPr>
+          <w:sz w:val="32"/>
+          <w:szCs w:val="32"/>
+        </w:rPr>
+        <w:t>inherit</w:t>
+      </w:r>
+      <w:proofErr w:type="spellEnd"/>
+      <w:r>
+        <w:rPr>
+          <w:sz w:val="32"/>
+          <w:szCs w:val="32"/>
+        </w:rPr>
+        <w:t>.</w:t>
+      </w:r>
+    </w:p>
+    <w:p>
+      <w:pPr>
+        <w:pStyle w:val="Prrafodelista"/>
+        <w:numPr>
+          <w:ilvl w:val="0"/>
+          <w:numId w:val="16"/>
+        </w:numPr>
+        <w:rPr>
+          <w:sz w:val="32"/>
+          <w:szCs w:val="32"/>
+        </w:rPr>
+      </w:pPr>
+    </w:p>
+    <w:p>
+      <w:pPr>
+        <w:rPr>
+          <w:sz w:val="36"/>
+          <w:szCs w:val="36"/>
         </w:rPr>
       </w:pPr>
     </w:p>
@@ -9922,7 +12358,7 @@
   <w:abstractNum w:abstractNumId="0" w15:restartNumberingAfterBreak="0">
     <w:nsid w:val="00321FFE"/>
     <w:multiLevelType w:val="hybridMultilevel"/>
-    <w:tmpl w:val="1240967C"/>
+    <w:tmpl w:val="00DA181A"/>
     <w:lvl w:ilvl="0" w:tplc="040C0001">
       <w:start w:val="1"/>
       <w:numFmt w:val="bullet"/>
@@ -11807,6 +14243,119 @@
       <w:lvlJc w:val="left"/>
       <w:pPr>
         <w:ind w:left="7188" w:hanging="360"/>
+      </w:pPr>
+      <w:rPr>
+        <w:rFonts w:ascii="Wingdings" w:hAnsi="Wingdings" w:hint="default"/>
+      </w:rPr>
+    </w:lvl>
+  </w:abstractNum>
+  <w:abstractNum w:abstractNumId="17" w15:restartNumberingAfterBreak="0">
+    <w:nsid w:val="7ACD5595"/>
+    <w:multiLevelType w:val="hybridMultilevel"/>
+    <w:tmpl w:val="1BC6F58A"/>
+    <w:lvl w:ilvl="0" w:tplc="040C0001">
+      <w:start w:val="1"/>
+      <w:numFmt w:val="bullet"/>
+      <w:lvlText w:val=""/>
+      <w:lvlJc w:val="left"/>
+      <w:pPr>
+        <w:ind w:left="720" w:hanging="360"/>
+      </w:pPr>
+      <w:rPr>
+        <w:rFonts w:ascii="Symbol" w:hAnsi="Symbol" w:hint="default"/>
+      </w:rPr>
+    </w:lvl>
+    <w:lvl w:ilvl="1" w:tplc="040C0003" w:tentative="1">
+      <w:start w:val="1"/>
+      <w:numFmt w:val="bullet"/>
+      <w:lvlText w:val="o"/>
+      <w:lvlJc w:val="left"/>
+      <w:pPr>
+        <w:ind w:left="1440" w:hanging="360"/>
+      </w:pPr>
+      <w:rPr>
+        <w:rFonts w:ascii="Courier New" w:hAnsi="Courier New" w:cs="Courier New" w:hint="default"/>
+      </w:rPr>
+    </w:lvl>
+    <w:lvl w:ilvl="2" w:tplc="040C0005" w:tentative="1">
+      <w:start w:val="1"/>
+      <w:numFmt w:val="bullet"/>
+      <w:lvlText w:val=""/>
+      <w:lvlJc w:val="left"/>
+      <w:pPr>
+        <w:ind w:left="2160" w:hanging="360"/>
+      </w:pPr>
+      <w:rPr>
+        <w:rFonts w:ascii="Wingdings" w:hAnsi="Wingdings" w:hint="default"/>
+      </w:rPr>
+    </w:lvl>
+    <w:lvl w:ilvl="3" w:tplc="040C0001" w:tentative="1">
+      <w:start w:val="1"/>
+      <w:numFmt w:val="bullet"/>
+      <w:lvlText w:val=""/>
+      <w:lvlJc w:val="left"/>
+      <w:pPr>
+        <w:ind w:left="2880" w:hanging="360"/>
+      </w:pPr>
+      <w:rPr>
+        <w:rFonts w:ascii="Symbol" w:hAnsi="Symbol" w:hint="default"/>
+      </w:rPr>
+    </w:lvl>
+    <w:lvl w:ilvl="4" w:tplc="040C0003" w:tentative="1">
+      <w:start w:val="1"/>
+      <w:numFmt w:val="bullet"/>
+      <w:lvlText w:val="o"/>
+      <w:lvlJc w:val="left"/>
+      <w:pPr>
+        <w:ind w:left="3600" w:hanging="360"/>
+      </w:pPr>
+      <w:rPr>
+        <w:rFonts w:ascii="Courier New" w:hAnsi="Courier New" w:cs="Courier New" w:hint="default"/>
+      </w:rPr>
+    </w:lvl>
+    <w:lvl w:ilvl="5" w:tplc="040C0005" w:tentative="1">
+      <w:start w:val="1"/>
+      <w:numFmt w:val="bullet"/>
+      <w:lvlText w:val=""/>
+      <w:lvlJc w:val="left"/>
+      <w:pPr>
+        <w:ind w:left="4320" w:hanging="360"/>
+      </w:pPr>
+      <w:rPr>
+        <w:rFonts w:ascii="Wingdings" w:hAnsi="Wingdings" w:hint="default"/>
+      </w:rPr>
+    </w:lvl>
+    <w:lvl w:ilvl="6" w:tplc="040C0001" w:tentative="1">
+      <w:start w:val="1"/>
+      <w:numFmt w:val="bullet"/>
+      <w:lvlText w:val=""/>
+      <w:lvlJc w:val="left"/>
+      <w:pPr>
+        <w:ind w:left="5040" w:hanging="360"/>
+      </w:pPr>
+      <w:rPr>
+        <w:rFonts w:ascii="Symbol" w:hAnsi="Symbol" w:hint="default"/>
+      </w:rPr>
+    </w:lvl>
+    <w:lvl w:ilvl="7" w:tplc="040C0003" w:tentative="1">
+      <w:start w:val="1"/>
+      <w:numFmt w:val="bullet"/>
+      <w:lvlText w:val="o"/>
+      <w:lvlJc w:val="left"/>
+      <w:pPr>
+        <w:ind w:left="5760" w:hanging="360"/>
+      </w:pPr>
+      <w:rPr>
+        <w:rFonts w:ascii="Courier New" w:hAnsi="Courier New" w:cs="Courier New" w:hint="default"/>
+      </w:rPr>
+    </w:lvl>
+    <w:lvl w:ilvl="8" w:tplc="040C0005" w:tentative="1">
+      <w:start w:val="1"/>
+      <w:numFmt w:val="bullet"/>
+      <w:lvlText w:val=""/>
+      <w:lvlJc w:val="left"/>
+      <w:pPr>
+        <w:ind w:left="6480" w:hanging="360"/>
       </w:pPr>
       <w:rPr>
         <w:rFonts w:ascii="Wingdings" w:hAnsi="Wingdings" w:hint="default"/>
@@ -11863,6 +14412,9 @@
   </w:num>
   <w:num w:numId="17">
     <w:abstractNumId w:val="1"/>
+  </w:num>
+  <w:num w:numId="18">
+    <w:abstractNumId w:val="17"/>
   </w:num>
 </w:numbering>
 </file>

</xml_diff>

<commit_message>
llegamos hasta 4.56.00 Despues de COLORS
</commit_message>
<xml_diff>
--- a/HTML CSS Notes.docx
+++ b/HTML CSS Notes.docx
@@ -10007,14 +10007,7 @@
           <w:szCs w:val="32"/>
         </w:rPr>
         <w:tab/>
-        <w:t xml:space="preserve">      </w:t>
-      </w:r>
-      <w:r>
-        <w:rPr>
-          <w:sz w:val="32"/>
-          <w:szCs w:val="32"/>
-        </w:rPr>
-        <w:t>dentro.</w:t>
+        <w:t xml:space="preserve">      dentro.</w:t>
       </w:r>
     </w:p>
     <w:p>
@@ -10333,6 +10326,7 @@
         <w:rPr>
           <w:sz w:val="32"/>
           <w:szCs w:val="32"/>
+          <w:lang w:val="en-US"/>
         </w:rPr>
       </w:pPr>
     </w:p>
@@ -10550,15 +10544,7 @@
           <w:szCs w:val="32"/>
           <w:lang w:val="en-US"/>
         </w:rPr>
-        <w:t>SPAN inline style. “Inline element”</w:t>
-      </w:r>
-      <w:r>
-        <w:rPr>
-          <w:sz w:val="32"/>
-          <w:szCs w:val="32"/>
-          <w:lang w:val="en-US"/>
-        </w:rPr>
-        <w:t xml:space="preserve"> </w:t>
+        <w:t xml:space="preserve">SPAN inline style. “Inline element” </w:t>
       </w:r>
       <w:r>
         <w:rPr>
@@ -10685,59 +10671,35 @@
           <w:szCs w:val="32"/>
           <w:lang w:val="en-US"/>
         </w:rPr>
-        <w:t>&lt;p&gt;</w:t>
-      </w:r>
-      <w:r>
-        <w:rPr>
+        <w:t xml:space="preserve">&lt;p&gt; </w:t>
+      </w:r>
+      <w:proofErr w:type="spellStart"/>
+      <w:r>
+        <w:rPr>
+          <w:b/>
+          <w:sz w:val="32"/>
+          <w:szCs w:val="32"/>
+          <w:lang w:val="en-US"/>
+        </w:rPr>
+        <w:t>blablá</w:t>
+      </w:r>
+      <w:proofErr w:type="spellEnd"/>
+      <w:r>
+        <w:rPr>
+          <w:b/>
           <w:sz w:val="32"/>
           <w:szCs w:val="32"/>
           <w:lang w:val="en-US"/>
         </w:rPr>
         <w:t xml:space="preserve"> </w:t>
       </w:r>
-      <w:proofErr w:type="spellStart"/>
-      <w:r>
-        <w:rPr>
-          <w:b/>
-          <w:sz w:val="32"/>
-          <w:szCs w:val="32"/>
-          <w:lang w:val="en-US"/>
-        </w:rPr>
-        <w:t>blablá</w:t>
-      </w:r>
-      <w:proofErr w:type="spellEnd"/>
-      <w:r>
-        <w:rPr>
-          <w:b/>
-          <w:sz w:val="32"/>
-          <w:szCs w:val="32"/>
-          <w:lang w:val="en-US"/>
-        </w:rPr>
-        <w:t xml:space="preserve"> </w:t>
-      </w:r>
-      <w:r>
-        <w:rPr>
-          <w:sz w:val="32"/>
-          <w:szCs w:val="32"/>
-          <w:lang w:val="en-US"/>
-        </w:rPr>
-        <w:t>&lt;/p&gt;</w:t>
-      </w:r>
-      <w:r>
-        <w:rPr>
-          <w:sz w:val="32"/>
-          <w:szCs w:val="32"/>
-          <w:lang w:val="en-US"/>
-        </w:rPr>
-        <w:t>&lt;p&gt;</w:t>
-      </w:r>
-      <w:r>
-        <w:rPr>
-          <w:sz w:val="32"/>
-          <w:szCs w:val="32"/>
-          <w:lang w:val="en-US"/>
-        </w:rPr>
-        <w:t xml:space="preserve"> </w:t>
+      <w:r>
+        <w:rPr>
+          <w:sz w:val="32"/>
+          <w:szCs w:val="32"/>
+          <w:lang w:val="en-US"/>
+        </w:rPr>
+        <w:t xml:space="preserve">&lt;/p&gt;&lt;p&gt; </w:t>
       </w:r>
       <w:proofErr w:type="spellStart"/>
       <w:r>
@@ -10756,15 +10718,7 @@
           <w:szCs w:val="32"/>
           <w:lang w:val="en-US"/>
         </w:rPr>
-        <w:t xml:space="preserve"> &lt;/p&gt;</w:t>
-      </w:r>
-      <w:r>
-        <w:rPr>
-          <w:sz w:val="32"/>
-          <w:szCs w:val="32"/>
-          <w:lang w:val="en-US"/>
-        </w:rPr>
-        <w:t>&lt;/body&gt;</w:t>
+        <w:t xml:space="preserve"> &lt;/p&gt;&lt;/body&gt;</w:t>
       </w:r>
     </w:p>
     <w:p>
@@ -10854,23 +10808,7 @@
           <w:szCs w:val="32"/>
           <w:lang w:val="en-US"/>
         </w:rPr>
-        <w:t>&lt;body&gt;</w:t>
-      </w:r>
-      <w:r>
-        <w:rPr>
-          <w:sz w:val="32"/>
-          <w:szCs w:val="32"/>
-          <w:lang w:val="en-US"/>
-        </w:rPr>
-        <w:t>&lt;div&gt;</w:t>
-      </w:r>
-      <w:r>
-        <w:rPr>
-          <w:sz w:val="32"/>
-          <w:szCs w:val="32"/>
-          <w:lang w:val="en-US"/>
-        </w:rPr>
-        <w:t xml:space="preserve">&lt;p&gt; </w:t>
+        <w:t xml:space="preserve">&lt;body&gt;&lt;div&gt;&lt;p&gt; </w:t>
       </w:r>
       <w:proofErr w:type="spellStart"/>
       <w:r>
@@ -10917,48 +10855,24 @@
           <w:szCs w:val="32"/>
           <w:lang w:val="en-US"/>
         </w:rPr>
-        <w:t xml:space="preserve"> &lt;/p&gt;</w:t>
-      </w:r>
-      <w:r>
-        <w:rPr>
-          <w:sz w:val="32"/>
-          <w:szCs w:val="32"/>
-          <w:lang w:val="en-US"/>
-        </w:rPr>
-        <w:t>&lt;/div&gt;</w:t>
-      </w:r>
-      <w:r>
-        <w:rPr>
-          <w:sz w:val="32"/>
-          <w:szCs w:val="32"/>
-          <w:lang w:val="en-US"/>
-        </w:rPr>
-        <w:t>&lt;/body&gt;</w:t>
-      </w:r>
-    </w:p>
-    <w:p>
-      <w:pPr>
-        <w:rPr>
-          <w:sz w:val="32"/>
-          <w:szCs w:val="32"/>
-          <w:lang w:val="en-US"/>
-        </w:rPr>
-      </w:pPr>
-      <w:r>
-        <w:rPr>
-          <w:sz w:val="32"/>
-          <w:szCs w:val="32"/>
-          <w:lang w:val="en-US"/>
-        </w:rPr>
-        <w:t>** Body</w:t>
-      </w:r>
-      <w:r>
-        <w:rPr>
-          <w:sz w:val="32"/>
-          <w:szCs w:val="32"/>
-          <w:lang w:val="en-US"/>
-        </w:rPr>
-        <w:t xml:space="preserve"> {color: red</w:t>
+        <w:t xml:space="preserve"> &lt;/p&gt;&lt;/div&gt;&lt;/body&gt;</w:t>
+      </w:r>
+    </w:p>
+    <w:p>
+      <w:pPr>
+        <w:rPr>
+          <w:sz w:val="32"/>
+          <w:szCs w:val="32"/>
+          <w:lang w:val="en-US"/>
+        </w:rPr>
+      </w:pPr>
+      <w:r>
+        <w:rPr>
+          <w:sz w:val="32"/>
+          <w:szCs w:val="32"/>
+          <w:lang w:val="en-US"/>
+        </w:rPr>
+        <w:t>** Body {color: red</w:t>
       </w:r>
       <w:proofErr w:type="gramStart"/>
       <w:r>
@@ -10967,15 +10881,7 @@
           <w:szCs w:val="32"/>
           <w:lang w:val="en-US"/>
         </w:rPr>
-        <w:t xml:space="preserve">}  </w:t>
-      </w:r>
-      <w:r>
-        <w:rPr>
-          <w:sz w:val="32"/>
-          <w:szCs w:val="32"/>
-          <w:lang w:val="en-US"/>
-        </w:rPr>
-        <w:t>div</w:t>
+        <w:t>}  div</w:t>
       </w:r>
       <w:proofErr w:type="gramEnd"/>
       <w:r>
@@ -11031,15 +10937,7 @@
           <w:szCs w:val="32"/>
           <w:lang w:val="en-US"/>
         </w:rPr>
-        <w:t>&lt;body&gt;&lt;div&gt;</w:t>
-      </w:r>
-      <w:r>
-        <w:rPr>
-          <w:sz w:val="32"/>
-          <w:szCs w:val="32"/>
-          <w:lang w:val="en-US"/>
-        </w:rPr>
-        <w:t>&lt;h2&gt;</w:t>
+        <w:t>&lt;body&gt;&lt;div&gt;&lt;h2&gt;</w:t>
       </w:r>
       <w:r>
         <w:rPr>
@@ -11056,15 +10954,7 @@
           <w:szCs w:val="32"/>
           <w:lang w:val="en-US"/>
         </w:rPr>
-        <w:t>&lt;/h2&gt;</w:t>
-      </w:r>
-      <w:r>
-        <w:rPr>
-          <w:sz w:val="32"/>
-          <w:szCs w:val="32"/>
-          <w:lang w:val="en-US"/>
-        </w:rPr>
-        <w:t xml:space="preserve">&lt;p&gt; </w:t>
+        <w:t xml:space="preserve">&lt;/h2&gt;&lt;p&gt; </w:t>
       </w:r>
       <w:proofErr w:type="spellStart"/>
       <w:r>
@@ -11144,15 +11034,7 @@
           <w:szCs w:val="32"/>
           <w:lang w:val="en-US"/>
         </w:rPr>
-        <w:t>Body</w:t>
-      </w:r>
-      <w:r>
-        <w:rPr>
-          <w:sz w:val="32"/>
-          <w:szCs w:val="32"/>
-          <w:lang w:val="en-US"/>
-        </w:rPr>
-        <w:t xml:space="preserve"> {color: red</w:t>
+        <w:t>Body {color: red</w:t>
       </w:r>
       <w:proofErr w:type="gramStart"/>
       <w:r>
@@ -11170,15 +11052,7 @@
           <w:szCs w:val="32"/>
           <w:lang w:val="en-US"/>
         </w:rPr>
-        <w:t xml:space="preserve"> {color: blue}</w:t>
-      </w:r>
-      <w:r>
-        <w:rPr>
-          <w:sz w:val="32"/>
-          <w:szCs w:val="32"/>
-          <w:lang w:val="en-US"/>
-        </w:rPr>
-        <w:t xml:space="preserve"> h2 {</w:t>
+        <w:t xml:space="preserve"> {color: blue} h2 {</w:t>
       </w:r>
       <w:proofErr w:type="spellStart"/>
       <w:r>
@@ -11239,23 +11113,7 @@
           <w:lang w:val="en-US"/>
         </w:rPr>
         <w:lastRenderedPageBreak/>
-        <w:t>** Body</w:t>
-      </w:r>
-      <w:r>
-        <w:rPr>
-          <w:sz w:val="32"/>
-          <w:szCs w:val="32"/>
-          <w:lang w:val="en-US"/>
-        </w:rPr>
-        <w:t xml:space="preserve"> {</w:t>
-      </w:r>
-      <w:r>
-        <w:rPr>
-          <w:sz w:val="32"/>
-          <w:szCs w:val="32"/>
-          <w:lang w:val="en-US"/>
-        </w:rPr>
-        <w:t>font-family; line-height</w:t>
+        <w:t>** Body {font-family; line-height</w:t>
       </w:r>
       <w:proofErr w:type="gramStart"/>
       <w:r>
@@ -11273,23 +11131,7 @@
           <w:szCs w:val="32"/>
           <w:lang w:val="en-US"/>
         </w:rPr>
-        <w:t xml:space="preserve"> {color: blue} h2</w:t>
-      </w:r>
-      <w:r>
-        <w:rPr>
-          <w:sz w:val="32"/>
-          <w:szCs w:val="32"/>
-          <w:lang w:val="en-US"/>
-        </w:rPr>
-        <w:t xml:space="preserve"> </w:t>
-      </w:r>
-      <w:r>
-        <w:rPr>
-          <w:sz w:val="32"/>
-          <w:szCs w:val="32"/>
-          <w:lang w:val="en-US"/>
-        </w:rPr>
-        <w:t>{</w:t>
+        <w:t xml:space="preserve"> {color: blue} h2 {</w:t>
       </w:r>
       <w:proofErr w:type="spellStart"/>
       <w:r>
@@ -11307,15 +11149,7 @@
           <w:szCs w:val="32"/>
           <w:lang w:val="en-US"/>
         </w:rPr>
-        <w:t>}</w:t>
-      </w:r>
-      <w:r>
-        <w:rPr>
-          <w:sz w:val="32"/>
-          <w:szCs w:val="32"/>
-          <w:lang w:val="en-US"/>
-        </w:rPr>
-        <w:t xml:space="preserve"> </w:t>
+        <w:t xml:space="preserve">} </w:t>
       </w:r>
       <w:r>
         <w:rPr>
@@ -11661,16 +11495,23 @@
         <w:rPr>
           <w:sz w:val="32"/>
           <w:szCs w:val="32"/>
-          <w:lang w:val="en-US"/>
-        </w:rPr>
-      </w:pPr>
-      <w:r>
-        <w:rPr>
-          <w:sz w:val="32"/>
-          <w:szCs w:val="32"/>
-          <w:lang w:val="en-US"/>
-        </w:rPr>
-        <w:t xml:space="preserve">Specificity </w:t>
+        </w:rPr>
+      </w:pPr>
+      <w:proofErr w:type="spellStart"/>
+      <w:r>
+        <w:rPr>
+          <w:sz w:val="32"/>
+          <w:szCs w:val="32"/>
+        </w:rPr>
+        <w:t>Specificity</w:t>
+      </w:r>
+      <w:proofErr w:type="spellEnd"/>
+      <w:r>
+        <w:rPr>
+          <w:sz w:val="32"/>
+          <w:szCs w:val="32"/>
+        </w:rPr>
+        <w:t xml:space="preserve"> </w:t>
       </w:r>
       <w:r>
         <w:rPr>
@@ -11683,17 +11524,24 @@
         <w:rPr>
           <w:sz w:val="32"/>
           <w:szCs w:val="32"/>
-          <w:lang w:val="en-US"/>
-        </w:rPr>
-        <w:t xml:space="preserve"> &lt;p class= “red”</w:t>
-      </w:r>
-      <w:r>
-        <w:rPr>
-          <w:sz w:val="32"/>
-          <w:szCs w:val="32"/>
-          <w:lang w:val="en-US"/>
-        </w:rPr>
-        <w:t>&gt; // .red {color: red} p {color: blue}</w:t>
+        </w:rPr>
+        <w:t xml:space="preserve"> &lt;p </w:t>
+      </w:r>
+      <w:proofErr w:type="spellStart"/>
+      <w:r>
+        <w:rPr>
+          <w:sz w:val="32"/>
+          <w:szCs w:val="32"/>
+        </w:rPr>
+        <w:t>class</w:t>
+      </w:r>
+      <w:proofErr w:type="spellEnd"/>
+      <w:r>
+        <w:rPr>
+          <w:sz w:val="32"/>
+          <w:szCs w:val="32"/>
+        </w:rPr>
+        <w:t>= “red”&gt; // .red {color: red} p {color: blue}</w:t>
       </w:r>
     </w:p>
     <w:p>
@@ -11924,16 +11772,654 @@
     <w:p>
       <w:pPr>
         <w:rPr>
-          <w:sz w:val="32"/>
-          <w:szCs w:val="32"/>
-        </w:rPr>
-      </w:pPr>
+          <w:b/>
+          <w:sz w:val="32"/>
+          <w:szCs w:val="32"/>
+          <w:lang w:val="en-US"/>
+        </w:rPr>
+      </w:pPr>
+      <w:r>
+        <w:rPr>
+          <w:sz w:val="32"/>
+          <w:szCs w:val="32"/>
+          <w:lang w:val="en-US"/>
+        </w:rPr>
+        <w:t xml:space="preserve">&lt;h3 id=”first”&gt; </w:t>
+      </w:r>
+      <w:r>
+        <w:rPr>
+          <w:b/>
+          <w:sz w:val="32"/>
+          <w:szCs w:val="32"/>
+          <w:lang w:val="en-US"/>
+        </w:rPr>
+        <w:t xml:space="preserve">I am </w:t>
+      </w:r>
+      <w:proofErr w:type="gramStart"/>
+      <w:r>
+        <w:rPr>
+          <w:b/>
+          <w:sz w:val="32"/>
+          <w:szCs w:val="32"/>
+          <w:lang w:val="en-US"/>
+        </w:rPr>
+        <w:t>first</w:t>
+      </w:r>
+      <w:r>
+        <w:rPr>
+          <w:sz w:val="32"/>
+          <w:szCs w:val="32"/>
+          <w:lang w:val="en-US"/>
+        </w:rPr>
+        <w:t xml:space="preserve">  </w:t>
+      </w:r>
+      <w:r>
+        <w:rPr>
+          <w:sz w:val="32"/>
+          <w:szCs w:val="32"/>
+          <w:lang w:val="en-US"/>
+        </w:rPr>
+        <w:t>/</w:t>
+      </w:r>
+      <w:proofErr w:type="gramEnd"/>
+      <w:r>
+        <w:rPr>
+          <w:sz w:val="32"/>
+          <w:szCs w:val="32"/>
+          <w:lang w:val="en-US"/>
+        </w:rPr>
+        <w:t xml:space="preserve">/ #first </w:t>
+      </w:r>
+      <w:r>
+        <w:rPr>
+          <w:b/>
+          <w:sz w:val="32"/>
+          <w:szCs w:val="32"/>
+          <w:lang w:val="en-US"/>
+        </w:rPr>
+        <w:t>{COLOR; BGCOLOR}</w:t>
+      </w:r>
+    </w:p>
+    <w:p>
+      <w:pPr>
+        <w:rPr>
+          <w:b/>
+          <w:sz w:val="32"/>
+          <w:szCs w:val="32"/>
+          <w:lang w:val="en-US"/>
+        </w:rPr>
+      </w:pPr>
+      <w:r>
+        <w:rPr>
+          <w:sz w:val="32"/>
+          <w:szCs w:val="32"/>
+          <w:lang w:val="en-US"/>
+        </w:rPr>
+        <w:t xml:space="preserve">&lt;h3 id=”second”&gt; </w:t>
+      </w:r>
+      <w:r>
+        <w:rPr>
+          <w:b/>
+          <w:sz w:val="32"/>
+          <w:szCs w:val="32"/>
+          <w:lang w:val="en-US"/>
+        </w:rPr>
+        <w:t>I am 2</w:t>
+      </w:r>
+      <w:r>
+        <w:rPr>
+          <w:b/>
+          <w:sz w:val="32"/>
+          <w:szCs w:val="32"/>
+          <w:vertAlign w:val="superscript"/>
+          <w:lang w:val="en-US"/>
+        </w:rPr>
+        <w:t>nd</w:t>
+      </w:r>
+      <w:r>
+        <w:rPr>
+          <w:sz w:val="32"/>
+          <w:szCs w:val="32"/>
+          <w:lang w:val="en-US"/>
+        </w:rPr>
+        <w:t xml:space="preserve"> // #second </w:t>
+      </w:r>
+      <w:r>
+        <w:rPr>
+          <w:b/>
+          <w:sz w:val="32"/>
+          <w:szCs w:val="32"/>
+          <w:lang w:val="en-US"/>
+        </w:rPr>
+        <w:t>{background}</w:t>
+      </w:r>
+    </w:p>
+    <w:p>
+      <w:pPr>
+        <w:pStyle w:val="Prrafodelista"/>
+        <w:numPr>
+          <w:ilvl w:val="0"/>
+          <w:numId w:val="18"/>
+        </w:numPr>
+        <w:rPr>
+          <w:sz w:val="32"/>
+          <w:szCs w:val="32"/>
+          <w:lang w:val="en-US"/>
+        </w:rPr>
+      </w:pPr>
+      <w:r>
+        <w:rPr>
+          <w:sz w:val="32"/>
+          <w:szCs w:val="32"/>
+          <w:lang w:val="en-US"/>
+        </w:rPr>
+        <w:t xml:space="preserve">Color </w:t>
+      </w:r>
+      <w:r>
+        <w:rPr>
+          <w:sz w:val="32"/>
+          <w:szCs w:val="32"/>
+          <w:lang w:val="en-US"/>
+        </w:rPr>
+        <w:sym w:font="Wingdings" w:char="F0E0"/>
+      </w:r>
+      <w:r>
+        <w:rPr>
+          <w:sz w:val="32"/>
+          <w:szCs w:val="32"/>
+          <w:lang w:val="en-US"/>
+        </w:rPr>
+        <w:t xml:space="preserve"> Da color a </w:t>
+      </w:r>
+      <w:proofErr w:type="spellStart"/>
+      <w:r>
+        <w:rPr>
+          <w:sz w:val="32"/>
+          <w:szCs w:val="32"/>
+          <w:lang w:val="en-US"/>
+        </w:rPr>
+        <w:t>textos</w:t>
+      </w:r>
+      <w:proofErr w:type="spellEnd"/>
+    </w:p>
+    <w:p>
+      <w:pPr>
+        <w:pStyle w:val="Prrafodelista"/>
+        <w:numPr>
+          <w:ilvl w:val="0"/>
+          <w:numId w:val="18"/>
+        </w:numPr>
+        <w:rPr>
+          <w:sz w:val="32"/>
+          <w:szCs w:val="32"/>
+          <w:lang w:val="en-US"/>
+        </w:rPr>
+      </w:pPr>
+      <w:proofErr w:type="spellStart"/>
+      <w:r>
+        <w:rPr>
+          <w:sz w:val="32"/>
+          <w:szCs w:val="32"/>
+          <w:lang w:val="en-US"/>
+        </w:rPr>
+        <w:t>BGcolor</w:t>
+      </w:r>
+      <w:proofErr w:type="spellEnd"/>
+      <w:r>
+        <w:rPr>
+          <w:sz w:val="32"/>
+          <w:szCs w:val="32"/>
+          <w:lang w:val="en-US"/>
+        </w:rPr>
+        <w:t xml:space="preserve"> </w:t>
+      </w:r>
+      <w:r>
+        <w:rPr>
+          <w:sz w:val="32"/>
+          <w:szCs w:val="32"/>
+          <w:lang w:val="en-US"/>
+        </w:rPr>
+        <w:sym w:font="Wingdings" w:char="F0E0"/>
+      </w:r>
+      <w:r>
+        <w:rPr>
+          <w:sz w:val="32"/>
+          <w:szCs w:val="32"/>
+          <w:lang w:val="en-US"/>
+        </w:rPr>
+        <w:t xml:space="preserve"> Da color a </w:t>
+      </w:r>
+      <w:proofErr w:type="spellStart"/>
+      <w:r>
+        <w:rPr>
+          <w:sz w:val="32"/>
+          <w:szCs w:val="32"/>
+          <w:lang w:val="en-US"/>
+        </w:rPr>
+        <w:t>fondos</w:t>
+      </w:r>
+      <w:proofErr w:type="spellEnd"/>
+    </w:p>
+    <w:p>
+      <w:pPr>
+        <w:pStyle w:val="Prrafodelista"/>
+        <w:numPr>
+          <w:ilvl w:val="0"/>
+          <w:numId w:val="18"/>
+        </w:numPr>
+        <w:rPr>
+          <w:sz w:val="32"/>
+          <w:szCs w:val="32"/>
+        </w:rPr>
+      </w:pPr>
+      <w:r>
+        <w:rPr>
+          <w:sz w:val="32"/>
+          <w:szCs w:val="32"/>
+        </w:rPr>
+        <w:t xml:space="preserve">BG </w:t>
+      </w:r>
+      <w:r>
+        <w:rPr>
+          <w:sz w:val="32"/>
+          <w:szCs w:val="32"/>
+          <w:lang w:val="en-US"/>
+        </w:rPr>
+        <w:sym w:font="Wingdings" w:char="F0E0"/>
+      </w:r>
+      <w:r>
+        <w:rPr>
+          <w:sz w:val="32"/>
+          <w:szCs w:val="32"/>
+        </w:rPr>
+        <w:t xml:space="preserve"> Da color como </w:t>
+      </w:r>
+      <w:proofErr w:type="spellStart"/>
+      <w:r>
+        <w:rPr>
+          <w:sz w:val="32"/>
+          <w:szCs w:val="32"/>
+        </w:rPr>
+        <w:t>tambien</w:t>
+      </w:r>
+      <w:proofErr w:type="spellEnd"/>
+      <w:r>
+        <w:rPr>
+          <w:sz w:val="32"/>
+          <w:szCs w:val="32"/>
+        </w:rPr>
+        <w:t xml:space="preserve"> imagines </w:t>
+      </w:r>
+      <w:proofErr w:type="spellStart"/>
+      <w:r>
+        <w:rPr>
+          <w:b/>
+          <w:sz w:val="32"/>
+          <w:szCs w:val="32"/>
+        </w:rPr>
+        <w:t>url</w:t>
+      </w:r>
+      <w:proofErr w:type="spellEnd"/>
+      <w:r>
+        <w:rPr>
+          <w:b/>
+          <w:sz w:val="32"/>
+          <w:szCs w:val="32"/>
+        </w:rPr>
+        <w:t>()</w:t>
+      </w:r>
+    </w:p>
+    <w:p>
+      <w:pPr>
+        <w:rPr>
+          <w:sz w:val="32"/>
+          <w:szCs w:val="32"/>
+        </w:rPr>
+      </w:pPr>
+    </w:p>
+    <w:p>
+      <w:pPr>
+        <w:rPr>
+          <w:sz w:val="32"/>
+          <w:szCs w:val="32"/>
+          <w:u w:val="single"/>
+          <w:lang w:val="en-US"/>
+        </w:rPr>
+      </w:pPr>
+      <w:r>
+        <w:rPr>
+          <w:sz w:val="32"/>
+          <w:szCs w:val="32"/>
+          <w:u w:val="single"/>
+          <w:lang w:val="en-US"/>
+        </w:rPr>
+        <w:t>RGB (red, green, blue)</w:t>
+      </w:r>
+    </w:p>
+    <w:p>
+      <w:pPr>
+        <w:rPr>
+          <w:sz w:val="32"/>
+          <w:szCs w:val="32"/>
+          <w:lang w:val="en-US"/>
+        </w:rPr>
+      </w:pPr>
+      <w:r>
+        <w:rPr>
+          <w:sz w:val="32"/>
+          <w:szCs w:val="32"/>
+          <w:lang w:val="en-US"/>
+        </w:rPr>
+        <w:t xml:space="preserve">Color: </w:t>
+      </w:r>
+      <w:proofErr w:type="spellStart"/>
+      <w:r>
+        <w:rPr>
+          <w:sz w:val="32"/>
+          <w:szCs w:val="32"/>
+          <w:lang w:val="en-US"/>
+        </w:rPr>
+        <w:t>rgb</w:t>
+      </w:r>
+      <w:proofErr w:type="spellEnd"/>
+      <w:r>
+        <w:rPr>
+          <w:sz w:val="32"/>
+          <w:szCs w:val="32"/>
+          <w:lang w:val="en-US"/>
+        </w:rPr>
+        <w:t xml:space="preserve"> (00, 00, 00) </w:t>
+      </w:r>
+      <w:r>
+        <w:rPr>
+          <w:sz w:val="32"/>
+          <w:szCs w:val="32"/>
+          <w:lang w:val="en-US"/>
+        </w:rPr>
+        <w:sym w:font="Wingdings" w:char="F0E0"/>
+      </w:r>
+      <w:r>
+        <w:rPr>
+          <w:sz w:val="32"/>
+          <w:szCs w:val="32"/>
+          <w:lang w:val="en-US"/>
+        </w:rPr>
+        <w:t xml:space="preserve"> 255 the max</w:t>
+      </w:r>
+    </w:p>
+    <w:p>
+      <w:pPr>
+        <w:rPr>
+          <w:sz w:val="32"/>
+          <w:szCs w:val="32"/>
+          <w:u w:val="single"/>
+          <w:lang w:val="en-US"/>
+        </w:rPr>
+      </w:pPr>
+      <w:r>
+        <w:rPr>
+          <w:sz w:val="32"/>
+          <w:szCs w:val="32"/>
+          <w:u w:val="single"/>
+          <w:lang w:val="en-US"/>
+        </w:rPr>
+        <w:t>RGBA (red, green, blue, alpha)</w:t>
+      </w:r>
+    </w:p>
+    <w:p>
+      <w:pPr>
+        <w:rPr>
+          <w:sz w:val="32"/>
+          <w:szCs w:val="32"/>
+          <w:lang w:val="en-US"/>
+        </w:rPr>
+      </w:pPr>
+      <w:r>
+        <w:rPr>
+          <w:sz w:val="32"/>
+          <w:szCs w:val="32"/>
+          <w:lang w:val="en-US"/>
+        </w:rPr>
+        <w:t xml:space="preserve">Color: </w:t>
+      </w:r>
+      <w:proofErr w:type="spellStart"/>
+      <w:r>
+        <w:rPr>
+          <w:sz w:val="32"/>
+          <w:szCs w:val="32"/>
+          <w:lang w:val="en-US"/>
+        </w:rPr>
+        <w:t>rgba</w:t>
+      </w:r>
+      <w:proofErr w:type="spellEnd"/>
+      <w:r>
+        <w:rPr>
+          <w:sz w:val="32"/>
+          <w:szCs w:val="32"/>
+          <w:lang w:val="en-US"/>
+        </w:rPr>
+        <w:t xml:space="preserve"> (255, 0, 0, .25)  </w:t>
+      </w:r>
+      <w:r>
+        <w:rPr>
+          <w:sz w:val="32"/>
+          <w:szCs w:val="32"/>
+          <w:lang w:val="en-US"/>
+        </w:rPr>
+        <w:sym w:font="Wingdings" w:char="F0E0"/>
+      </w:r>
+      <w:r>
+        <w:rPr>
+          <w:sz w:val="32"/>
+          <w:szCs w:val="32"/>
+          <w:lang w:val="en-US"/>
+        </w:rPr>
+        <w:t xml:space="preserve"> Opacity</w:t>
+      </w:r>
+    </w:p>
+    <w:p>
+      <w:pPr>
+        <w:rPr>
+          <w:sz w:val="32"/>
+          <w:szCs w:val="32"/>
+          <w:u w:val="single"/>
+          <w:lang w:val="en-US"/>
+        </w:rPr>
+      </w:pPr>
+      <w:r>
+        <w:rPr>
+          <w:sz w:val="32"/>
+          <w:szCs w:val="32"/>
+          <w:u w:val="single"/>
+          <w:lang w:val="en-US"/>
+        </w:rPr>
+        <w:t>HSL and HEX</w:t>
+      </w:r>
+    </w:p>
+    <w:p>
+      <w:pPr>
+        <w:rPr>
+          <w:sz w:val="32"/>
+          <w:szCs w:val="32"/>
+          <w:lang w:val="en-US"/>
+        </w:rPr>
+      </w:pPr>
+      <w:r>
+        <w:rPr>
+          <w:sz w:val="32"/>
+          <w:szCs w:val="32"/>
+          <w:lang w:val="en-US"/>
+        </w:rPr>
+        <w:t xml:space="preserve">Color: # RR GG </w:t>
+      </w:r>
+      <w:proofErr w:type="gramStart"/>
+      <w:r>
+        <w:rPr>
+          <w:sz w:val="32"/>
+          <w:szCs w:val="32"/>
+          <w:lang w:val="en-US"/>
+        </w:rPr>
+        <w:t>BB</w:t>
+      </w:r>
+      <w:r>
+        <w:rPr>
+          <w:sz w:val="32"/>
+          <w:szCs w:val="32"/>
+          <w:lang w:val="en-US"/>
+        </w:rPr>
+        <w:t xml:space="preserve"> </w:t>
+      </w:r>
+      <w:r>
+        <w:rPr>
+          <w:sz w:val="32"/>
+          <w:szCs w:val="32"/>
+          <w:lang w:val="en-US"/>
+        </w:rPr>
+        <w:t xml:space="preserve"> </w:t>
+      </w:r>
+      <w:proofErr w:type="gramEnd"/>
+      <w:r>
+        <w:rPr>
+          <w:sz w:val="32"/>
+          <w:szCs w:val="32"/>
+          <w:lang w:val="en-US"/>
+        </w:rPr>
+        <w:sym w:font="Wingdings" w:char="F0E0"/>
+      </w:r>
+      <w:r>
+        <w:rPr>
+          <w:sz w:val="32"/>
+          <w:szCs w:val="32"/>
+          <w:lang w:val="en-US"/>
+        </w:rPr>
+        <w:t>Numbers and letters a=10 f=15.</w:t>
+      </w:r>
+    </w:p>
+    <w:p>
+      <w:pPr>
+        <w:rPr>
+          <w:sz w:val="32"/>
+          <w:szCs w:val="32"/>
+          <w:lang w:val="en-US"/>
+        </w:rPr>
+      </w:pPr>
+      <w:proofErr w:type="spellStart"/>
+      <w:r>
+        <w:rPr>
+          <w:sz w:val="32"/>
+          <w:szCs w:val="32"/>
+          <w:lang w:val="en-US"/>
+        </w:rPr>
+        <w:t>Ej</w:t>
+      </w:r>
+      <w:proofErr w:type="spellEnd"/>
+      <w:r>
+        <w:rPr>
+          <w:sz w:val="32"/>
+          <w:szCs w:val="32"/>
+          <w:lang w:val="en-US"/>
+        </w:rPr>
+        <w:t xml:space="preserve">: Red Color = #ff0000 </w:t>
+      </w:r>
+      <w:r>
+        <w:rPr>
+          <w:sz w:val="32"/>
+          <w:szCs w:val="32"/>
+          <w:lang w:val="en-US"/>
+        </w:rPr>
+        <w:sym w:font="Wingdings" w:char="F0E0"/>
+      </w:r>
+      <w:r>
+        <w:rPr>
+          <w:sz w:val="32"/>
+          <w:szCs w:val="32"/>
+          <w:lang w:val="en-US"/>
+        </w:rPr>
+        <w:t xml:space="preserve"> F=</w:t>
+      </w:r>
+      <w:r>
+        <w:rPr>
+          <w:sz w:val="32"/>
+          <w:szCs w:val="32"/>
+          <w:lang w:val="en-US"/>
+        </w:rPr>
+        <w:t xml:space="preserve"> highest, A= lowest.</w:t>
+      </w:r>
+    </w:p>
+    <w:p>
+      <w:pPr>
+        <w:rPr>
+          <w:sz w:val="32"/>
+          <w:szCs w:val="32"/>
+        </w:rPr>
+      </w:pPr>
+      <w:r>
+        <w:rPr>
+          <w:sz w:val="32"/>
+          <w:szCs w:val="32"/>
+        </w:rPr>
+        <w:t xml:space="preserve">Hay muchos colores que alcanza con los primeros </w:t>
+      </w:r>
+      <w:r>
+        <w:rPr>
+          <w:sz w:val="32"/>
+          <w:szCs w:val="32"/>
+        </w:rPr>
+        <w:t>#000 (</w:t>
+      </w:r>
+      <w:proofErr w:type="spellStart"/>
+      <w:r>
+        <w:rPr>
+          <w:sz w:val="32"/>
+          <w:szCs w:val="32"/>
+        </w:rPr>
+        <w:t>black</w:t>
+      </w:r>
+      <w:proofErr w:type="spellEnd"/>
+      <w:r>
+        <w:rPr>
+          <w:sz w:val="32"/>
+          <w:szCs w:val="32"/>
+        </w:rPr>
+        <w:t>)</w:t>
+      </w:r>
+    </w:p>
+    <w:p>
+      <w:pPr>
+        <w:rPr>
+          <w:sz w:val="32"/>
+          <w:szCs w:val="32"/>
+        </w:rPr>
+      </w:pPr>
+    </w:p>
+    <w:p>
+      <w:pPr>
+        <w:rPr>
+          <w:sz w:val="32"/>
+          <w:szCs w:val="32"/>
+        </w:rPr>
+      </w:pPr>
+      <w:r>
+        <w:rPr>
+          <w:sz w:val="32"/>
+          <w:szCs w:val="32"/>
+        </w:rPr>
+        <w:t>4.56.01</w:t>
+      </w:r>
       <w:bookmarkStart w:id="0" w:name="_GoBack"/>
       <w:bookmarkEnd w:id="0"/>
     </w:p>
     <w:p>
       <w:pPr>
         <w:rPr>
+          <w:sz w:val="32"/>
+          <w:szCs w:val="32"/>
+        </w:rPr>
+      </w:pPr>
+    </w:p>
+    <w:p>
+      <w:pPr>
+        <w:rPr>
           <w:b/>
           <w:sz w:val="32"/>
           <w:szCs w:val="32"/>
@@ -11994,6 +12480,7 @@
           <w:sz w:val="32"/>
           <w:szCs w:val="32"/>
         </w:rPr>
+        <w:lastRenderedPageBreak/>
         <w:tab/>
       </w:r>
     </w:p>
@@ -12117,43 +12604,28 @@
           <w:sz w:val="48"/>
           <w:szCs w:val="48"/>
           <w:u w:val="single"/>
-          <w:lang w:val="en-US"/>
-        </w:rPr>
-      </w:pPr>
-      <w:proofErr w:type="spellStart"/>
-      <w:r>
+        </w:rPr>
+      </w:pPr>
+    </w:p>
+    <w:p>
+      <w:pPr>
+        <w:jc w:val="center"/>
         <w:rPr>
           <w:b/>
           <w:sz w:val="48"/>
           <w:szCs w:val="48"/>
           <w:u w:val="single"/>
-          <w:lang w:val="en-US"/>
-        </w:rPr>
-        <w:t>Datos</w:t>
-      </w:r>
-      <w:proofErr w:type="spellEnd"/>
+        </w:rPr>
+      </w:pPr>
       <w:r>
         <w:rPr>
           <w:b/>
           <w:sz w:val="48"/>
           <w:szCs w:val="48"/>
           <w:u w:val="single"/>
-          <w:lang w:val="en-US"/>
-        </w:rPr>
-        <w:t xml:space="preserve"> </w:t>
-      </w:r>
-      <w:proofErr w:type="spellStart"/>
-      <w:r>
-        <w:rPr>
-          <w:b/>
-          <w:sz w:val="48"/>
-          <w:szCs w:val="48"/>
-          <w:u w:val="single"/>
-          <w:lang w:val="en-US"/>
-        </w:rPr>
-        <w:t>Curiosos</w:t>
-      </w:r>
-      <w:proofErr w:type="spellEnd"/>
+        </w:rPr>
+        <w:t>Datos Curiosos</w:t>
+      </w:r>
     </w:p>
     <w:p>
       <w:pPr>
@@ -12174,7 +12646,6 @@
           <w:szCs w:val="32"/>
           <w:lang w:val="en-US"/>
         </w:rPr>
-        <w:lastRenderedPageBreak/>
         <w:t>DIV is for starting a new line. “Block level element”</w:t>
       </w:r>
     </w:p>
@@ -12332,14 +12803,44 @@
         <w:rPr>
           <w:sz w:val="32"/>
           <w:szCs w:val="32"/>
-        </w:rPr>
-      </w:pPr>
+          <w:lang w:val="en-US"/>
+        </w:rPr>
+      </w:pPr>
+      <w:r>
+        <w:rPr>
+          <w:sz w:val="32"/>
+          <w:szCs w:val="32"/>
+          <w:lang w:val="en-US"/>
+        </w:rPr>
+        <w:t xml:space="preserve">Pick nice colors: </w:t>
+      </w:r>
+      <w:proofErr w:type="spellStart"/>
+      <w:proofErr w:type="gramStart"/>
+      <w:r>
+        <w:rPr>
+          <w:sz w:val="32"/>
+          <w:szCs w:val="32"/>
+          <w:lang w:val="en-US"/>
+        </w:rPr>
+        <w:t>coolors</w:t>
+      </w:r>
+      <w:proofErr w:type="spellEnd"/>
+      <w:proofErr w:type="gramEnd"/>
+      <w:r>
+        <w:rPr>
+          <w:sz w:val="32"/>
+          <w:szCs w:val="32"/>
+          <w:lang w:val="en-US"/>
+        </w:rPr>
+        <w:t xml:space="preserve"> website.</w:t>
+      </w:r>
     </w:p>
     <w:p>
       <w:pPr>
         <w:rPr>
           <w:sz w:val="36"/>
           <w:szCs w:val="36"/>
+          <w:lang w:val="en-US"/>
         </w:rPr>
       </w:pPr>
     </w:p>
@@ -14252,7 +14753,7 @@
   <w:abstractNum w:abstractNumId="17" w15:restartNumberingAfterBreak="0">
     <w:nsid w:val="7ACD5595"/>
     <w:multiLevelType w:val="hybridMultilevel"/>
-    <w:tmpl w:val="1BC6F58A"/>
+    <w:tmpl w:val="5606C062"/>
     <w:lvl w:ilvl="0" w:tplc="040C0001">
       <w:start w:val="1"/>
       <w:numFmt w:val="bullet"/>

</xml_diff>